<commit_message>
Cut 2 levels from folder tree
</commit_message>
<xml_diff>
--- a/TDD tips and notes.docx
+++ b/TDD tips and notes.docx
@@ -11,8 +11,6 @@
       <w:r>
         <w:t>Chapter 3:</w:t>
       </w:r>
-      <w:bookmarkStart w:id="0" w:name="_GoBack"/>
-      <w:bookmarkEnd w:id="0"/>
     </w:p>
     <w:p>
       <w:pPr>
@@ -270,6 +268,428 @@
           <w:szCs w:val="24"/>
         </w:rPr>
         <w:t xml:space="preserve">Repeat! </w:t>
+      </w:r>
+    </w:p>
+    <w:p>
+      <w:r>
+        <w:t>Refactor = improving code without changing functionality</w:t>
+      </w:r>
+    </w:p>
+    <w:p>
+      <w:r>
+        <w:rPr>
+          <w:noProof/>
+        </w:rPr>
+        <w:drawing>
+          <wp:inline distT="0" distB="0" distL="0" distR="0">
+            <wp:extent cx="5943600" cy="3106570"/>
+            <wp:effectExtent l="0" t="0" r="0" b="0"/>
+            <wp:docPr id="1" name="Picture 1" descr="A flowchart showing tests"/>
+            <wp:cNvGraphicFramePr>
+              <a:graphicFrameLocks xmlns:a="http://schemas.openxmlformats.org/drawingml/2006/main" noChangeAspect="1"/>
+            </wp:cNvGraphicFramePr>
+            <a:graphic xmlns:a="http://schemas.openxmlformats.org/drawingml/2006/main">
+              <a:graphicData uri="http://schemas.openxmlformats.org/drawingml/2006/picture">
+                <pic:pic xmlns:pic="http://schemas.openxmlformats.org/drawingml/2006/picture">
+                  <pic:nvPicPr>
+                    <pic:cNvPr id="0" name="Picture 1" descr="A flowchart showing tests"/>
+                    <pic:cNvPicPr>
+                      <a:picLocks noChangeAspect="1" noChangeArrowheads="1"/>
+                    </pic:cNvPicPr>
+                  </pic:nvPicPr>
+                  <pic:blipFill>
+                    <a:blip r:embed="rId5">
+                      <a:extLst>
+                        <a:ext uri="{28A0092B-C50C-407E-A947-70E740481C1C}">
+                          <a14:useLocalDpi xmlns:a14="http://schemas.microsoft.com/office/drawing/2010/main" val="0"/>
+                        </a:ext>
+                      </a:extLst>
+                    </a:blip>
+                    <a:srcRect/>
+                    <a:stretch>
+                      <a:fillRect/>
+                    </a:stretch>
+                  </pic:blipFill>
+                  <pic:spPr bwMode="auto">
+                    <a:xfrm>
+                      <a:off x="0" y="0"/>
+                      <a:ext cx="5943600" cy="3106570"/>
+                    </a:xfrm>
+                    <a:prstGeom prst="rect">
+                      <a:avLst/>
+                    </a:prstGeom>
+                    <a:noFill/>
+                    <a:ln>
+                      <a:noFill/>
+                    </a:ln>
+                  </pic:spPr>
+                </pic:pic>
+              </a:graphicData>
+            </a:graphic>
+          </wp:inline>
+        </w:drawing>
+      </w:r>
+    </w:p>
+    <w:p>
+      <w:r>
+        <w:rPr>
+          <w:noProof/>
+        </w:rPr>
+        <w:lastRenderedPageBreak/>
+        <w:drawing>
+          <wp:inline distT="0" distB="0" distL="0" distR="0">
+            <wp:extent cx="5943600" cy="5257019"/>
+            <wp:effectExtent l="0" t="0" r="0" b="1270"/>
+            <wp:docPr id="2" name="Picture 2" descr="A flowchart showing functional tests as the overall cycle"/>
+            <wp:cNvGraphicFramePr>
+              <a:graphicFrameLocks xmlns:a="http://schemas.openxmlformats.org/drawingml/2006/main" noChangeAspect="1"/>
+            </wp:cNvGraphicFramePr>
+            <a:graphic xmlns:a="http://schemas.openxmlformats.org/drawingml/2006/main">
+              <a:graphicData uri="http://schemas.openxmlformats.org/drawingml/2006/picture">
+                <pic:pic xmlns:pic="http://schemas.openxmlformats.org/drawingml/2006/picture">
+                  <pic:nvPicPr>
+                    <pic:cNvPr id="0" name="Picture 3" descr="A flowchart showing functional tests as the overall cycle"/>
+                    <pic:cNvPicPr>
+                      <a:picLocks noChangeAspect="1" noChangeArrowheads="1"/>
+                    </pic:cNvPicPr>
+                  </pic:nvPicPr>
+                  <pic:blipFill>
+                    <a:blip r:embed="rId6" cstate="print">
+                      <a:extLst>
+                        <a:ext uri="{28A0092B-C50C-407E-A947-70E740481C1C}">
+                          <a14:useLocalDpi xmlns:a14="http://schemas.microsoft.com/office/drawing/2010/main" val="0"/>
+                        </a:ext>
+                      </a:extLst>
+                    </a:blip>
+                    <a:srcRect/>
+                    <a:stretch>
+                      <a:fillRect/>
+                    </a:stretch>
+                  </pic:blipFill>
+                  <pic:spPr bwMode="auto">
+                    <a:xfrm>
+                      <a:off x="0" y="0"/>
+                      <a:ext cx="5943600" cy="5257019"/>
+                    </a:xfrm>
+                    <a:prstGeom prst="rect">
+                      <a:avLst/>
+                    </a:prstGeom>
+                    <a:noFill/>
+                    <a:ln>
+                      <a:noFill/>
+                    </a:ln>
+                  </pic:spPr>
+                </pic:pic>
+              </a:graphicData>
+            </a:graphic>
+          </wp:inline>
+        </w:drawing>
+      </w:r>
+    </w:p>
+    <w:p/>
+    <w:p>
+      <w:r>
+        <w:t>{</w:t>
+      </w:r>
+      <w:proofErr w:type="gramStart"/>
+      <w:r>
+        <w:t xml:space="preserve">{ </w:t>
+      </w:r>
+      <w:proofErr w:type="spellStart"/>
+      <w:r>
+        <w:t>blahblah</w:t>
+      </w:r>
+      <w:proofErr w:type="spellEnd"/>
+      <w:proofErr w:type="gramEnd"/>
+      <w:r>
+        <w:t xml:space="preserve"> }} displays object as string</w:t>
+      </w:r>
+    </w:p>
+    <w:p/>
+    <w:p>
+      <w:r>
+        <w:t>The red/green/refactor process: Write a test that fails (red), get it to pass, even in a trivial way (green), refactor until it works like you want it to (refactor)</w:t>
+      </w:r>
+    </w:p>
+    <w:p>
+      <w:bookmarkStart w:id="0" w:name="_GoBack"/>
+      <w:bookmarkEnd w:id="0"/>
+    </w:p>
+    <w:p>
+      <w:pPr>
+        <w:spacing w:after="0" w:line="240" w:lineRule="auto"/>
+        <w:rPr>
+          <w:rFonts w:ascii="Times New Roman" w:eastAsia="Times New Roman" w:hAnsi="Times New Roman" w:cs="Times New Roman"/>
+          <w:sz w:val="24"/>
+          <w:szCs w:val="24"/>
+        </w:rPr>
+      </w:pPr>
+      <w:r>
+        <w:rPr>
+          <w:rFonts w:ascii="Times New Roman" w:eastAsia="Times New Roman" w:hAnsi="Times New Roman" w:cs="Times New Roman"/>
+          <w:sz w:val="24"/>
+          <w:szCs w:val="24"/>
+        </w:rPr>
+        <w:t>Useful TDD Concepts</w:t>
+      </w:r>
+    </w:p>
+    <w:p>
+      <w:pPr>
+        <w:spacing w:after="0" w:line="240" w:lineRule="auto"/>
+        <w:rPr>
+          <w:rFonts w:ascii="Times New Roman" w:eastAsia="Times New Roman" w:hAnsi="Times New Roman" w:cs="Times New Roman"/>
+          <w:sz w:val="24"/>
+          <w:szCs w:val="24"/>
+        </w:rPr>
+      </w:pPr>
+      <w:r>
+        <w:rPr>
+          <w:rFonts w:ascii="Times New Roman" w:eastAsia="Times New Roman" w:hAnsi="Times New Roman" w:cs="Times New Roman"/>
+          <w:sz w:val="24"/>
+          <w:szCs w:val="24"/>
+        </w:rPr>
+        <w:t xml:space="preserve">Regression </w:t>
+      </w:r>
+    </w:p>
+    <w:p>
+      <w:pPr>
+        <w:spacing w:after="0" w:line="240" w:lineRule="auto"/>
+        <w:ind w:left="720"/>
+        <w:rPr>
+          <w:rFonts w:ascii="Times New Roman" w:eastAsia="Times New Roman" w:hAnsi="Times New Roman" w:cs="Times New Roman"/>
+          <w:sz w:val="24"/>
+          <w:szCs w:val="24"/>
+        </w:rPr>
+      </w:pPr>
+      <w:r>
+        <w:rPr>
+          <w:rFonts w:ascii="Times New Roman" w:eastAsia="Times New Roman" w:hAnsi="Times New Roman" w:cs="Times New Roman"/>
+          <w:sz w:val="24"/>
+          <w:szCs w:val="24"/>
+        </w:rPr>
+        <w:t xml:space="preserve">When new code breaks some aspect of the application which used to work. </w:t>
+      </w:r>
+    </w:p>
+    <w:p>
+      <w:pPr>
+        <w:spacing w:after="0" w:line="240" w:lineRule="auto"/>
+        <w:rPr>
+          <w:rFonts w:ascii="Times New Roman" w:eastAsia="Times New Roman" w:hAnsi="Times New Roman" w:cs="Times New Roman"/>
+          <w:sz w:val="24"/>
+          <w:szCs w:val="24"/>
+        </w:rPr>
+      </w:pPr>
+      <w:r>
+        <w:rPr>
+          <w:rFonts w:ascii="Times New Roman" w:eastAsia="Times New Roman" w:hAnsi="Times New Roman" w:cs="Times New Roman"/>
+          <w:sz w:val="24"/>
+          <w:szCs w:val="24"/>
+        </w:rPr>
+        <w:t xml:space="preserve">Unexpected failure </w:t>
+      </w:r>
+    </w:p>
+    <w:p>
+      <w:pPr>
+        <w:spacing w:after="0" w:line="240" w:lineRule="auto"/>
+        <w:ind w:left="720"/>
+        <w:rPr>
+          <w:rFonts w:ascii="Times New Roman" w:eastAsia="Times New Roman" w:hAnsi="Times New Roman" w:cs="Times New Roman"/>
+          <w:sz w:val="24"/>
+          <w:szCs w:val="24"/>
+        </w:rPr>
+      </w:pPr>
+      <w:r>
+        <w:rPr>
+          <w:rFonts w:ascii="Times New Roman" w:eastAsia="Times New Roman" w:hAnsi="Times New Roman" w:cs="Times New Roman"/>
+          <w:sz w:val="24"/>
+          <w:szCs w:val="24"/>
+        </w:rPr>
+        <w:t xml:space="preserve">When a test fails in a way we weren’t expecting. This either means that we’ve made a mistake in our tests, or that the tests have helped us find a regression, and we need to fix something in our code. </w:t>
+      </w:r>
+    </w:p>
+    <w:p>
+      <w:pPr>
+        <w:spacing w:after="0" w:line="240" w:lineRule="auto"/>
+        <w:rPr>
+          <w:rFonts w:ascii="Times New Roman" w:eastAsia="Times New Roman" w:hAnsi="Times New Roman" w:cs="Times New Roman"/>
+          <w:sz w:val="24"/>
+          <w:szCs w:val="24"/>
+        </w:rPr>
+      </w:pPr>
+      <w:r>
+        <w:rPr>
+          <w:rFonts w:ascii="Times New Roman" w:eastAsia="Times New Roman" w:hAnsi="Times New Roman" w:cs="Times New Roman"/>
+          <w:sz w:val="24"/>
+          <w:szCs w:val="24"/>
+        </w:rPr>
+        <w:lastRenderedPageBreak/>
+        <w:t xml:space="preserve">Red/Green/Refactor </w:t>
+      </w:r>
+    </w:p>
+    <w:p>
+      <w:pPr>
+        <w:spacing w:after="0" w:line="240" w:lineRule="auto"/>
+        <w:ind w:left="720"/>
+        <w:rPr>
+          <w:rFonts w:ascii="Times New Roman" w:eastAsia="Times New Roman" w:hAnsi="Times New Roman" w:cs="Times New Roman"/>
+          <w:sz w:val="24"/>
+          <w:szCs w:val="24"/>
+        </w:rPr>
+      </w:pPr>
+      <w:r>
+        <w:rPr>
+          <w:rFonts w:ascii="Times New Roman" w:eastAsia="Times New Roman" w:hAnsi="Times New Roman" w:cs="Times New Roman"/>
+          <w:sz w:val="24"/>
+          <w:szCs w:val="24"/>
+        </w:rPr>
+        <w:t xml:space="preserve">Another way of describing the TDD process. Write a test and see it fail (Red), write some code to get it to pass (Green), then Refactor to improve the implementation. </w:t>
+      </w:r>
+    </w:p>
+    <w:p>
+      <w:pPr>
+        <w:spacing w:after="0" w:line="240" w:lineRule="auto"/>
+        <w:rPr>
+          <w:rFonts w:ascii="Times New Roman" w:eastAsia="Times New Roman" w:hAnsi="Times New Roman" w:cs="Times New Roman"/>
+          <w:sz w:val="24"/>
+          <w:szCs w:val="24"/>
+        </w:rPr>
+      </w:pPr>
+      <w:r>
+        <w:rPr>
+          <w:rFonts w:ascii="Times New Roman" w:eastAsia="Times New Roman" w:hAnsi="Times New Roman" w:cs="Times New Roman"/>
+          <w:sz w:val="24"/>
+          <w:szCs w:val="24"/>
+        </w:rPr>
+        <w:t xml:space="preserve">Triangulation </w:t>
+      </w:r>
+    </w:p>
+    <w:p>
+      <w:pPr>
+        <w:spacing w:after="0" w:line="240" w:lineRule="auto"/>
+        <w:ind w:left="720"/>
+        <w:rPr>
+          <w:rFonts w:ascii="Times New Roman" w:eastAsia="Times New Roman" w:hAnsi="Times New Roman" w:cs="Times New Roman"/>
+          <w:sz w:val="24"/>
+          <w:szCs w:val="24"/>
+        </w:rPr>
+      </w:pPr>
+      <w:r>
+        <w:rPr>
+          <w:rFonts w:ascii="Times New Roman" w:eastAsia="Times New Roman" w:hAnsi="Times New Roman" w:cs="Times New Roman"/>
+          <w:sz w:val="24"/>
+          <w:szCs w:val="24"/>
+        </w:rPr>
+        <w:t xml:space="preserve">Adding a test case with a new specific example for some existing code, to justify </w:t>
+      </w:r>
+      <w:proofErr w:type="spellStart"/>
+      <w:r>
+        <w:rPr>
+          <w:rFonts w:ascii="Times New Roman" w:eastAsia="Times New Roman" w:hAnsi="Times New Roman" w:cs="Times New Roman"/>
+          <w:sz w:val="24"/>
+          <w:szCs w:val="24"/>
+        </w:rPr>
+        <w:t>generalising</w:t>
+      </w:r>
+      <w:proofErr w:type="spellEnd"/>
+      <w:r>
+        <w:rPr>
+          <w:rFonts w:ascii="Times New Roman" w:eastAsia="Times New Roman" w:hAnsi="Times New Roman" w:cs="Times New Roman"/>
+          <w:sz w:val="24"/>
+          <w:szCs w:val="24"/>
+        </w:rPr>
+        <w:t xml:space="preserve"> the implementation (which may be a "cheat" until that point). </w:t>
+      </w:r>
+    </w:p>
+    <w:p>
+      <w:pPr>
+        <w:spacing w:after="0" w:line="240" w:lineRule="auto"/>
+        <w:rPr>
+          <w:rFonts w:ascii="Times New Roman" w:eastAsia="Times New Roman" w:hAnsi="Times New Roman" w:cs="Times New Roman"/>
+          <w:sz w:val="24"/>
+          <w:szCs w:val="24"/>
+        </w:rPr>
+      </w:pPr>
+      <w:r>
+        <w:rPr>
+          <w:rFonts w:ascii="Times New Roman" w:eastAsia="Times New Roman" w:hAnsi="Times New Roman" w:cs="Times New Roman"/>
+          <w:sz w:val="24"/>
+          <w:szCs w:val="24"/>
+        </w:rPr>
+        <w:t xml:space="preserve">Three strikes and refactor </w:t>
+      </w:r>
+    </w:p>
+    <w:p>
+      <w:pPr>
+        <w:spacing w:after="0" w:line="240" w:lineRule="auto"/>
+        <w:ind w:left="720"/>
+        <w:rPr>
+          <w:rFonts w:ascii="Times New Roman" w:eastAsia="Times New Roman" w:hAnsi="Times New Roman" w:cs="Times New Roman"/>
+          <w:sz w:val="24"/>
+          <w:szCs w:val="24"/>
+        </w:rPr>
+      </w:pPr>
+      <w:r>
+        <w:rPr>
+          <w:rFonts w:ascii="Times New Roman" w:eastAsia="Times New Roman" w:hAnsi="Times New Roman" w:cs="Times New Roman"/>
+          <w:sz w:val="24"/>
+          <w:szCs w:val="24"/>
+        </w:rPr>
+        <w:t xml:space="preserve">A rule of thumb for when to remove duplication from code. When two pieces of code look very similar, it often pays to wait until you see a third use case, so that you’re </w:t>
+      </w:r>
+      <w:proofErr w:type="gramStart"/>
+      <w:r>
+        <w:rPr>
+          <w:rFonts w:ascii="Times New Roman" w:eastAsia="Times New Roman" w:hAnsi="Times New Roman" w:cs="Times New Roman"/>
+          <w:sz w:val="24"/>
+          <w:szCs w:val="24"/>
+        </w:rPr>
+        <w:t>more sure</w:t>
+      </w:r>
+      <w:proofErr w:type="gramEnd"/>
+      <w:r>
+        <w:rPr>
+          <w:rFonts w:ascii="Times New Roman" w:eastAsia="Times New Roman" w:hAnsi="Times New Roman" w:cs="Times New Roman"/>
+          <w:sz w:val="24"/>
+          <w:szCs w:val="24"/>
+        </w:rPr>
+        <w:t xml:space="preserve"> about what part of the code really is the common, re-usable part to refactor out. </w:t>
+      </w:r>
+    </w:p>
+    <w:p>
+      <w:pPr>
+        <w:spacing w:after="0" w:line="240" w:lineRule="auto"/>
+        <w:rPr>
+          <w:rFonts w:ascii="Times New Roman" w:eastAsia="Times New Roman" w:hAnsi="Times New Roman" w:cs="Times New Roman"/>
+          <w:sz w:val="24"/>
+          <w:szCs w:val="24"/>
+        </w:rPr>
+      </w:pPr>
+      <w:r>
+        <w:rPr>
+          <w:rFonts w:ascii="Times New Roman" w:eastAsia="Times New Roman" w:hAnsi="Times New Roman" w:cs="Times New Roman"/>
+          <w:sz w:val="24"/>
+          <w:szCs w:val="24"/>
+        </w:rPr>
+        <w:t xml:space="preserve">The scratchpad to-do list </w:t>
+      </w:r>
+    </w:p>
+    <w:p>
+      <w:pPr>
+        <w:spacing w:after="0" w:line="240" w:lineRule="auto"/>
+        <w:ind w:left="720"/>
+        <w:rPr>
+          <w:rFonts w:ascii="Times New Roman" w:eastAsia="Times New Roman" w:hAnsi="Times New Roman" w:cs="Times New Roman"/>
+          <w:sz w:val="24"/>
+          <w:szCs w:val="24"/>
+        </w:rPr>
+      </w:pPr>
+      <w:r>
+        <w:rPr>
+          <w:rFonts w:ascii="Times New Roman" w:eastAsia="Times New Roman" w:hAnsi="Times New Roman" w:cs="Times New Roman"/>
+          <w:sz w:val="24"/>
+          <w:szCs w:val="24"/>
+        </w:rPr>
+        <w:t xml:space="preserve">A place to write down things that occur to us as we’re coding, so that we can finish up what we’re doing and come back to them later. </w:t>
       </w:r>
     </w:p>
     <w:p/>

</xml_diff>

<commit_message>
Add second user to FT, test if unique URLs and unique lists
</commit_message>
<xml_diff>
--- a/TDD tips and notes.docx
+++ b/TDD tips and notes.docx
@@ -66,20 +66,8 @@
           <w:sz w:val="20"/>
           <w:szCs w:val="20"/>
         </w:rPr>
-        <w:t xml:space="preserve">python3 manage.py </w:t>
-      </w:r>
-      <w:proofErr w:type="spellStart"/>
-      <w:r>
-        <w:rPr>
-          <w:rFonts w:ascii="Courier New" w:eastAsia="Times New Roman" w:hAnsi="Courier New" w:cs="Courier New"/>
-          <w:b/>
-          <w:bCs/>
-          <w:sz w:val="20"/>
-          <w:szCs w:val="20"/>
-        </w:rPr>
-        <w:t>runserver</w:t>
-      </w:r>
-      <w:proofErr w:type="spellEnd"/>
+        <w:t>python3 manage.py runserver</w:t>
+      </w:r>
       <w:r>
         <w:rPr>
           <w:rFonts w:ascii="Times New Roman" w:eastAsia="Times New Roman" w:hAnsi="Times New Roman" w:cs="Times New Roman"/>
@@ -389,20 +377,7 @@
     <w:p/>
     <w:p>
       <w:r>
-        <w:t>{</w:t>
-      </w:r>
-      <w:proofErr w:type="gramStart"/>
-      <w:r>
-        <w:t xml:space="preserve">{ </w:t>
-      </w:r>
-      <w:proofErr w:type="spellStart"/>
-      <w:r>
-        <w:t>blahblah</w:t>
-      </w:r>
-      <w:proofErr w:type="spellEnd"/>
-      <w:proofErr w:type="gramEnd"/>
-      <w:r>
-        <w:t xml:space="preserve"> }} displays object as string</w:t>
+        <w:t>{{ blahblah }} displays object as string</w:t>
       </w:r>
     </w:p>
     <w:p/>
@@ -411,288 +386,256 @@
         <w:t>The red/green/refactor process: Write a test that fails (red), get it to pass, even in a trivial way (green), refactor until it works like you want it to (refactor)</w:t>
       </w:r>
     </w:p>
-    <w:p>
+    <w:p/>
+    <w:p>
+      <w:pPr>
+        <w:spacing w:after="0" w:line="240" w:lineRule="auto"/>
+        <w:rPr>
+          <w:rFonts w:ascii="Times New Roman" w:eastAsia="Times New Roman" w:hAnsi="Times New Roman" w:cs="Times New Roman"/>
+          <w:sz w:val="24"/>
+          <w:szCs w:val="24"/>
+        </w:rPr>
+      </w:pPr>
+      <w:r>
+        <w:rPr>
+          <w:rFonts w:ascii="Times New Roman" w:eastAsia="Times New Roman" w:hAnsi="Times New Roman" w:cs="Times New Roman"/>
+          <w:sz w:val="24"/>
+          <w:szCs w:val="24"/>
+        </w:rPr>
+        <w:t>Useful TDD Concepts</w:t>
+      </w:r>
+    </w:p>
+    <w:p>
+      <w:pPr>
+        <w:spacing w:after="0" w:line="240" w:lineRule="auto"/>
+        <w:rPr>
+          <w:rFonts w:ascii="Times New Roman" w:eastAsia="Times New Roman" w:hAnsi="Times New Roman" w:cs="Times New Roman"/>
+          <w:sz w:val="24"/>
+          <w:szCs w:val="24"/>
+        </w:rPr>
+      </w:pPr>
+      <w:r>
+        <w:rPr>
+          <w:rFonts w:ascii="Times New Roman" w:eastAsia="Times New Roman" w:hAnsi="Times New Roman" w:cs="Times New Roman"/>
+          <w:sz w:val="24"/>
+          <w:szCs w:val="24"/>
+        </w:rPr>
+        <w:t xml:space="preserve">Regression </w:t>
+      </w:r>
+    </w:p>
+    <w:p>
+      <w:pPr>
+        <w:spacing w:after="0" w:line="240" w:lineRule="auto"/>
+        <w:ind w:left="720"/>
+        <w:rPr>
+          <w:rFonts w:ascii="Times New Roman" w:eastAsia="Times New Roman" w:hAnsi="Times New Roman" w:cs="Times New Roman"/>
+          <w:sz w:val="24"/>
+          <w:szCs w:val="24"/>
+        </w:rPr>
+      </w:pPr>
+      <w:r>
+        <w:rPr>
+          <w:rFonts w:ascii="Times New Roman" w:eastAsia="Times New Roman" w:hAnsi="Times New Roman" w:cs="Times New Roman"/>
+          <w:sz w:val="24"/>
+          <w:szCs w:val="24"/>
+        </w:rPr>
+        <w:t xml:space="preserve">When new code breaks some aspect of the application which used to work. </w:t>
+      </w:r>
+    </w:p>
+    <w:p>
+      <w:pPr>
+        <w:spacing w:after="0" w:line="240" w:lineRule="auto"/>
+        <w:rPr>
+          <w:rFonts w:ascii="Times New Roman" w:eastAsia="Times New Roman" w:hAnsi="Times New Roman" w:cs="Times New Roman"/>
+          <w:sz w:val="24"/>
+          <w:szCs w:val="24"/>
+        </w:rPr>
+      </w:pPr>
+      <w:r>
+        <w:rPr>
+          <w:rFonts w:ascii="Times New Roman" w:eastAsia="Times New Roman" w:hAnsi="Times New Roman" w:cs="Times New Roman"/>
+          <w:sz w:val="24"/>
+          <w:szCs w:val="24"/>
+        </w:rPr>
+        <w:t xml:space="preserve">Unexpected failure </w:t>
+      </w:r>
+    </w:p>
+    <w:p>
+      <w:pPr>
+        <w:spacing w:after="0" w:line="240" w:lineRule="auto"/>
+        <w:ind w:left="720"/>
+        <w:rPr>
+          <w:rFonts w:ascii="Times New Roman" w:eastAsia="Times New Roman" w:hAnsi="Times New Roman" w:cs="Times New Roman"/>
+          <w:sz w:val="24"/>
+          <w:szCs w:val="24"/>
+        </w:rPr>
+      </w:pPr>
+      <w:r>
+        <w:rPr>
+          <w:rFonts w:ascii="Times New Roman" w:eastAsia="Times New Roman" w:hAnsi="Times New Roman" w:cs="Times New Roman"/>
+          <w:sz w:val="24"/>
+          <w:szCs w:val="24"/>
+        </w:rPr>
+        <w:t xml:space="preserve">When a test fails in a way we weren’t expecting. This either means that we’ve made a mistake in our tests, or that the tests have helped us find a regression, and we need to fix something in our code. </w:t>
+      </w:r>
+    </w:p>
+    <w:p>
+      <w:pPr>
+        <w:spacing w:after="0" w:line="240" w:lineRule="auto"/>
+        <w:rPr>
+          <w:rFonts w:ascii="Times New Roman" w:eastAsia="Times New Roman" w:hAnsi="Times New Roman" w:cs="Times New Roman"/>
+          <w:sz w:val="24"/>
+          <w:szCs w:val="24"/>
+        </w:rPr>
+      </w:pPr>
+      <w:r>
+        <w:rPr>
+          <w:rFonts w:ascii="Times New Roman" w:eastAsia="Times New Roman" w:hAnsi="Times New Roman" w:cs="Times New Roman"/>
+          <w:sz w:val="24"/>
+          <w:szCs w:val="24"/>
+        </w:rPr>
+        <w:lastRenderedPageBreak/>
+        <w:t xml:space="preserve">Red/Green/Refactor </w:t>
+      </w:r>
+    </w:p>
+    <w:p>
+      <w:pPr>
+        <w:spacing w:after="0" w:line="240" w:lineRule="auto"/>
+        <w:ind w:left="720"/>
+        <w:rPr>
+          <w:rFonts w:ascii="Times New Roman" w:eastAsia="Times New Roman" w:hAnsi="Times New Roman" w:cs="Times New Roman"/>
+          <w:sz w:val="24"/>
+          <w:szCs w:val="24"/>
+        </w:rPr>
+      </w:pPr>
+      <w:r>
+        <w:rPr>
+          <w:rFonts w:ascii="Times New Roman" w:eastAsia="Times New Roman" w:hAnsi="Times New Roman" w:cs="Times New Roman"/>
+          <w:sz w:val="24"/>
+          <w:szCs w:val="24"/>
+        </w:rPr>
+        <w:t xml:space="preserve">Another way of describing the TDD process. Write a test and see it fail (Red), write some code to get it to pass (Green), then Refactor to improve the implementation. </w:t>
+      </w:r>
+    </w:p>
+    <w:p>
+      <w:pPr>
+        <w:spacing w:after="0" w:line="240" w:lineRule="auto"/>
+        <w:rPr>
+          <w:rFonts w:ascii="Times New Roman" w:eastAsia="Times New Roman" w:hAnsi="Times New Roman" w:cs="Times New Roman"/>
+          <w:sz w:val="24"/>
+          <w:szCs w:val="24"/>
+        </w:rPr>
+      </w:pPr>
+      <w:r>
+        <w:rPr>
+          <w:rFonts w:ascii="Times New Roman" w:eastAsia="Times New Roman" w:hAnsi="Times New Roman" w:cs="Times New Roman"/>
+          <w:sz w:val="24"/>
+          <w:szCs w:val="24"/>
+        </w:rPr>
+        <w:t xml:space="preserve">Triangulation </w:t>
+      </w:r>
+    </w:p>
+    <w:p>
+      <w:pPr>
+        <w:spacing w:after="0" w:line="240" w:lineRule="auto"/>
+        <w:ind w:left="720"/>
+        <w:rPr>
+          <w:rFonts w:ascii="Times New Roman" w:eastAsia="Times New Roman" w:hAnsi="Times New Roman" w:cs="Times New Roman"/>
+          <w:sz w:val="24"/>
+          <w:szCs w:val="24"/>
+        </w:rPr>
+      </w:pPr>
+      <w:r>
+        <w:rPr>
+          <w:rFonts w:ascii="Times New Roman" w:eastAsia="Times New Roman" w:hAnsi="Times New Roman" w:cs="Times New Roman"/>
+          <w:sz w:val="24"/>
+          <w:szCs w:val="24"/>
+        </w:rPr>
+        <w:t xml:space="preserve">Adding a test case with a new specific example for some existing code, to justify generalising the implementation (which may be a "cheat" until that point). </w:t>
+      </w:r>
+    </w:p>
+    <w:p>
+      <w:pPr>
+        <w:spacing w:after="0" w:line="240" w:lineRule="auto"/>
+        <w:rPr>
+          <w:rFonts w:ascii="Times New Roman" w:eastAsia="Times New Roman" w:hAnsi="Times New Roman" w:cs="Times New Roman"/>
+          <w:sz w:val="24"/>
+          <w:szCs w:val="24"/>
+        </w:rPr>
+      </w:pPr>
+      <w:r>
+        <w:rPr>
+          <w:rFonts w:ascii="Times New Roman" w:eastAsia="Times New Roman" w:hAnsi="Times New Roman" w:cs="Times New Roman"/>
+          <w:sz w:val="24"/>
+          <w:szCs w:val="24"/>
+        </w:rPr>
+        <w:t xml:space="preserve">Three strikes and refactor </w:t>
+      </w:r>
+    </w:p>
+    <w:p>
+      <w:pPr>
+        <w:spacing w:after="0" w:line="240" w:lineRule="auto"/>
+        <w:ind w:left="720"/>
+        <w:rPr>
+          <w:rFonts w:ascii="Times New Roman" w:eastAsia="Times New Roman" w:hAnsi="Times New Roman" w:cs="Times New Roman"/>
+          <w:sz w:val="24"/>
+          <w:szCs w:val="24"/>
+        </w:rPr>
+      </w:pPr>
+      <w:r>
+        <w:rPr>
+          <w:rFonts w:ascii="Times New Roman" w:eastAsia="Times New Roman" w:hAnsi="Times New Roman" w:cs="Times New Roman"/>
+          <w:sz w:val="24"/>
+          <w:szCs w:val="24"/>
+        </w:rPr>
+        <w:t xml:space="preserve">A rule of thumb for when to remove duplication from code. When two pieces of code look very similar, it often pays to wait until you see a third use case, so that you’re more sure about what part of the code really is the common, re-usable part to refactor out. </w:t>
+      </w:r>
+    </w:p>
+    <w:p>
+      <w:pPr>
+        <w:spacing w:after="0" w:line="240" w:lineRule="auto"/>
+        <w:rPr>
+          <w:rFonts w:ascii="Times New Roman" w:eastAsia="Times New Roman" w:hAnsi="Times New Roman" w:cs="Times New Roman"/>
+          <w:sz w:val="24"/>
+          <w:szCs w:val="24"/>
+        </w:rPr>
+      </w:pPr>
+      <w:r>
+        <w:rPr>
+          <w:rFonts w:ascii="Times New Roman" w:eastAsia="Times New Roman" w:hAnsi="Times New Roman" w:cs="Times New Roman"/>
+          <w:sz w:val="24"/>
+          <w:szCs w:val="24"/>
+        </w:rPr>
+        <w:t xml:space="preserve">The scratchpad to-do list </w:t>
+      </w:r>
+    </w:p>
+    <w:p>
+      <w:pPr>
+        <w:spacing w:after="0" w:line="240" w:lineRule="auto"/>
+        <w:ind w:left="720"/>
+        <w:rPr>
+          <w:rFonts w:ascii="Times New Roman" w:eastAsia="Times New Roman" w:hAnsi="Times New Roman" w:cs="Times New Roman"/>
+          <w:sz w:val="24"/>
+          <w:szCs w:val="24"/>
+        </w:rPr>
+      </w:pPr>
+      <w:r>
+        <w:rPr>
+          <w:rFonts w:ascii="Times New Roman" w:eastAsia="Times New Roman" w:hAnsi="Times New Roman" w:cs="Times New Roman"/>
+          <w:sz w:val="24"/>
+          <w:szCs w:val="24"/>
+        </w:rPr>
+        <w:t xml:space="preserve">A place to write down things that occur to us as we’re coding, so that we can finish up what we’re doing and come back to them later. </w:t>
+      </w:r>
+    </w:p>
+    <w:p/>
+    <w:p>
+      <w:r>
+        <w:t>USE DOUBLE ## to indicate “meta comments” – comments about how the test is working, to distinguish from user story (that uses single hash)</w:t>
+      </w:r>
       <w:bookmarkStart w:id="0" w:name="_GoBack"/>
       <w:bookmarkEnd w:id="0"/>
     </w:p>
-    <w:p>
-      <w:pPr>
-        <w:spacing w:after="0" w:line="240" w:lineRule="auto"/>
-        <w:rPr>
-          <w:rFonts w:ascii="Times New Roman" w:eastAsia="Times New Roman" w:hAnsi="Times New Roman" w:cs="Times New Roman"/>
-          <w:sz w:val="24"/>
-          <w:szCs w:val="24"/>
-        </w:rPr>
-      </w:pPr>
-      <w:r>
-        <w:rPr>
-          <w:rFonts w:ascii="Times New Roman" w:eastAsia="Times New Roman" w:hAnsi="Times New Roman" w:cs="Times New Roman"/>
-          <w:sz w:val="24"/>
-          <w:szCs w:val="24"/>
-        </w:rPr>
-        <w:t>Useful TDD Concepts</w:t>
-      </w:r>
-    </w:p>
-    <w:p>
-      <w:pPr>
-        <w:spacing w:after="0" w:line="240" w:lineRule="auto"/>
-        <w:rPr>
-          <w:rFonts w:ascii="Times New Roman" w:eastAsia="Times New Roman" w:hAnsi="Times New Roman" w:cs="Times New Roman"/>
-          <w:sz w:val="24"/>
-          <w:szCs w:val="24"/>
-        </w:rPr>
-      </w:pPr>
-      <w:r>
-        <w:rPr>
-          <w:rFonts w:ascii="Times New Roman" w:eastAsia="Times New Roman" w:hAnsi="Times New Roman" w:cs="Times New Roman"/>
-          <w:sz w:val="24"/>
-          <w:szCs w:val="24"/>
-        </w:rPr>
-        <w:t xml:space="preserve">Regression </w:t>
-      </w:r>
-    </w:p>
-    <w:p>
-      <w:pPr>
-        <w:spacing w:after="0" w:line="240" w:lineRule="auto"/>
-        <w:ind w:left="720"/>
-        <w:rPr>
-          <w:rFonts w:ascii="Times New Roman" w:eastAsia="Times New Roman" w:hAnsi="Times New Roman" w:cs="Times New Roman"/>
-          <w:sz w:val="24"/>
-          <w:szCs w:val="24"/>
-        </w:rPr>
-      </w:pPr>
-      <w:r>
-        <w:rPr>
-          <w:rFonts w:ascii="Times New Roman" w:eastAsia="Times New Roman" w:hAnsi="Times New Roman" w:cs="Times New Roman"/>
-          <w:sz w:val="24"/>
-          <w:szCs w:val="24"/>
-        </w:rPr>
-        <w:t xml:space="preserve">When new code breaks some aspect of the application which used to work. </w:t>
-      </w:r>
-    </w:p>
-    <w:p>
-      <w:pPr>
-        <w:spacing w:after="0" w:line="240" w:lineRule="auto"/>
-        <w:rPr>
-          <w:rFonts w:ascii="Times New Roman" w:eastAsia="Times New Roman" w:hAnsi="Times New Roman" w:cs="Times New Roman"/>
-          <w:sz w:val="24"/>
-          <w:szCs w:val="24"/>
-        </w:rPr>
-      </w:pPr>
-      <w:r>
-        <w:rPr>
-          <w:rFonts w:ascii="Times New Roman" w:eastAsia="Times New Roman" w:hAnsi="Times New Roman" w:cs="Times New Roman"/>
-          <w:sz w:val="24"/>
-          <w:szCs w:val="24"/>
-        </w:rPr>
-        <w:t xml:space="preserve">Unexpected failure </w:t>
-      </w:r>
-    </w:p>
-    <w:p>
-      <w:pPr>
-        <w:spacing w:after="0" w:line="240" w:lineRule="auto"/>
-        <w:ind w:left="720"/>
-        <w:rPr>
-          <w:rFonts w:ascii="Times New Roman" w:eastAsia="Times New Roman" w:hAnsi="Times New Roman" w:cs="Times New Roman"/>
-          <w:sz w:val="24"/>
-          <w:szCs w:val="24"/>
-        </w:rPr>
-      </w:pPr>
-      <w:r>
-        <w:rPr>
-          <w:rFonts w:ascii="Times New Roman" w:eastAsia="Times New Roman" w:hAnsi="Times New Roman" w:cs="Times New Roman"/>
-          <w:sz w:val="24"/>
-          <w:szCs w:val="24"/>
-        </w:rPr>
-        <w:t xml:space="preserve">When a test fails in a way we weren’t expecting. This either means that we’ve made a mistake in our tests, or that the tests have helped us find a regression, and we need to fix something in our code. </w:t>
-      </w:r>
-    </w:p>
-    <w:p>
-      <w:pPr>
-        <w:spacing w:after="0" w:line="240" w:lineRule="auto"/>
-        <w:rPr>
-          <w:rFonts w:ascii="Times New Roman" w:eastAsia="Times New Roman" w:hAnsi="Times New Roman" w:cs="Times New Roman"/>
-          <w:sz w:val="24"/>
-          <w:szCs w:val="24"/>
-        </w:rPr>
-      </w:pPr>
-      <w:r>
-        <w:rPr>
-          <w:rFonts w:ascii="Times New Roman" w:eastAsia="Times New Roman" w:hAnsi="Times New Roman" w:cs="Times New Roman"/>
-          <w:sz w:val="24"/>
-          <w:szCs w:val="24"/>
-        </w:rPr>
-        <w:lastRenderedPageBreak/>
-        <w:t xml:space="preserve">Red/Green/Refactor </w:t>
-      </w:r>
-    </w:p>
-    <w:p>
-      <w:pPr>
-        <w:spacing w:after="0" w:line="240" w:lineRule="auto"/>
-        <w:ind w:left="720"/>
-        <w:rPr>
-          <w:rFonts w:ascii="Times New Roman" w:eastAsia="Times New Roman" w:hAnsi="Times New Roman" w:cs="Times New Roman"/>
-          <w:sz w:val="24"/>
-          <w:szCs w:val="24"/>
-        </w:rPr>
-      </w:pPr>
-      <w:r>
-        <w:rPr>
-          <w:rFonts w:ascii="Times New Roman" w:eastAsia="Times New Roman" w:hAnsi="Times New Roman" w:cs="Times New Roman"/>
-          <w:sz w:val="24"/>
-          <w:szCs w:val="24"/>
-        </w:rPr>
-        <w:t xml:space="preserve">Another way of describing the TDD process. Write a test and see it fail (Red), write some code to get it to pass (Green), then Refactor to improve the implementation. </w:t>
-      </w:r>
-    </w:p>
-    <w:p>
-      <w:pPr>
-        <w:spacing w:after="0" w:line="240" w:lineRule="auto"/>
-        <w:rPr>
-          <w:rFonts w:ascii="Times New Roman" w:eastAsia="Times New Roman" w:hAnsi="Times New Roman" w:cs="Times New Roman"/>
-          <w:sz w:val="24"/>
-          <w:szCs w:val="24"/>
-        </w:rPr>
-      </w:pPr>
-      <w:r>
-        <w:rPr>
-          <w:rFonts w:ascii="Times New Roman" w:eastAsia="Times New Roman" w:hAnsi="Times New Roman" w:cs="Times New Roman"/>
-          <w:sz w:val="24"/>
-          <w:szCs w:val="24"/>
-        </w:rPr>
-        <w:t xml:space="preserve">Triangulation </w:t>
-      </w:r>
-    </w:p>
-    <w:p>
-      <w:pPr>
-        <w:spacing w:after="0" w:line="240" w:lineRule="auto"/>
-        <w:ind w:left="720"/>
-        <w:rPr>
-          <w:rFonts w:ascii="Times New Roman" w:eastAsia="Times New Roman" w:hAnsi="Times New Roman" w:cs="Times New Roman"/>
-          <w:sz w:val="24"/>
-          <w:szCs w:val="24"/>
-        </w:rPr>
-      </w:pPr>
-      <w:r>
-        <w:rPr>
-          <w:rFonts w:ascii="Times New Roman" w:eastAsia="Times New Roman" w:hAnsi="Times New Roman" w:cs="Times New Roman"/>
-          <w:sz w:val="24"/>
-          <w:szCs w:val="24"/>
-        </w:rPr>
-        <w:t xml:space="preserve">Adding a test case with a new specific example for some existing code, to justify </w:t>
-      </w:r>
-      <w:proofErr w:type="spellStart"/>
-      <w:r>
-        <w:rPr>
-          <w:rFonts w:ascii="Times New Roman" w:eastAsia="Times New Roman" w:hAnsi="Times New Roman" w:cs="Times New Roman"/>
-          <w:sz w:val="24"/>
-          <w:szCs w:val="24"/>
-        </w:rPr>
-        <w:t>generalising</w:t>
-      </w:r>
-      <w:proofErr w:type="spellEnd"/>
-      <w:r>
-        <w:rPr>
-          <w:rFonts w:ascii="Times New Roman" w:eastAsia="Times New Roman" w:hAnsi="Times New Roman" w:cs="Times New Roman"/>
-          <w:sz w:val="24"/>
-          <w:szCs w:val="24"/>
-        </w:rPr>
-        <w:t xml:space="preserve"> the implementation (which may be a "cheat" until that point). </w:t>
-      </w:r>
-    </w:p>
-    <w:p>
-      <w:pPr>
-        <w:spacing w:after="0" w:line="240" w:lineRule="auto"/>
-        <w:rPr>
-          <w:rFonts w:ascii="Times New Roman" w:eastAsia="Times New Roman" w:hAnsi="Times New Roman" w:cs="Times New Roman"/>
-          <w:sz w:val="24"/>
-          <w:szCs w:val="24"/>
-        </w:rPr>
-      </w:pPr>
-      <w:r>
-        <w:rPr>
-          <w:rFonts w:ascii="Times New Roman" w:eastAsia="Times New Roman" w:hAnsi="Times New Roman" w:cs="Times New Roman"/>
-          <w:sz w:val="24"/>
-          <w:szCs w:val="24"/>
-        </w:rPr>
-        <w:t xml:space="preserve">Three strikes and refactor </w:t>
-      </w:r>
-    </w:p>
-    <w:p>
-      <w:pPr>
-        <w:spacing w:after="0" w:line="240" w:lineRule="auto"/>
-        <w:ind w:left="720"/>
-        <w:rPr>
-          <w:rFonts w:ascii="Times New Roman" w:eastAsia="Times New Roman" w:hAnsi="Times New Roman" w:cs="Times New Roman"/>
-          <w:sz w:val="24"/>
-          <w:szCs w:val="24"/>
-        </w:rPr>
-      </w:pPr>
-      <w:r>
-        <w:rPr>
-          <w:rFonts w:ascii="Times New Roman" w:eastAsia="Times New Roman" w:hAnsi="Times New Roman" w:cs="Times New Roman"/>
-          <w:sz w:val="24"/>
-          <w:szCs w:val="24"/>
-        </w:rPr>
-        <w:t xml:space="preserve">A rule of thumb for when to remove duplication from code. When two pieces of code look very similar, it often pays to wait until you see a third use case, so that you’re </w:t>
-      </w:r>
-      <w:proofErr w:type="gramStart"/>
-      <w:r>
-        <w:rPr>
-          <w:rFonts w:ascii="Times New Roman" w:eastAsia="Times New Roman" w:hAnsi="Times New Roman" w:cs="Times New Roman"/>
-          <w:sz w:val="24"/>
-          <w:szCs w:val="24"/>
-        </w:rPr>
-        <w:t>more sure</w:t>
-      </w:r>
-      <w:proofErr w:type="gramEnd"/>
-      <w:r>
-        <w:rPr>
-          <w:rFonts w:ascii="Times New Roman" w:eastAsia="Times New Roman" w:hAnsi="Times New Roman" w:cs="Times New Roman"/>
-          <w:sz w:val="24"/>
-          <w:szCs w:val="24"/>
-        </w:rPr>
-        <w:t xml:space="preserve"> about what part of the code really is the common, re-usable part to refactor out. </w:t>
-      </w:r>
-    </w:p>
-    <w:p>
-      <w:pPr>
-        <w:spacing w:after="0" w:line="240" w:lineRule="auto"/>
-        <w:rPr>
-          <w:rFonts w:ascii="Times New Roman" w:eastAsia="Times New Roman" w:hAnsi="Times New Roman" w:cs="Times New Roman"/>
-          <w:sz w:val="24"/>
-          <w:szCs w:val="24"/>
-        </w:rPr>
-      </w:pPr>
-      <w:r>
-        <w:rPr>
-          <w:rFonts w:ascii="Times New Roman" w:eastAsia="Times New Roman" w:hAnsi="Times New Roman" w:cs="Times New Roman"/>
-          <w:sz w:val="24"/>
-          <w:szCs w:val="24"/>
-        </w:rPr>
-        <w:t xml:space="preserve">The scratchpad to-do list </w:t>
-      </w:r>
-    </w:p>
-    <w:p>
-      <w:pPr>
-        <w:spacing w:after="0" w:line="240" w:lineRule="auto"/>
-        <w:ind w:left="720"/>
-        <w:rPr>
-          <w:rFonts w:ascii="Times New Roman" w:eastAsia="Times New Roman" w:hAnsi="Times New Roman" w:cs="Times New Roman"/>
-          <w:sz w:val="24"/>
-          <w:szCs w:val="24"/>
-        </w:rPr>
-      </w:pPr>
-      <w:r>
-        <w:rPr>
-          <w:rFonts w:ascii="Times New Roman" w:eastAsia="Times New Roman" w:hAnsi="Times New Roman" w:cs="Times New Roman"/>
-          <w:sz w:val="24"/>
-          <w:szCs w:val="24"/>
-        </w:rPr>
-        <w:t xml:space="preserve">A place to write down things that occur to us as we’re coding, so that we can finish up what we’re doing and come back to them later. </w:t>
-      </w:r>
-    </w:p>
-    <w:p/>
     <w:sectPr>
       <w:pgSz w:w="12240" w:h="15840"/>
       <w:pgMar w:top="1440" w:right="1440" w:bottom="1440" w:left="1440" w:header="720" w:footer="720" w:gutter="0"/>

</xml_diff>

<commit_message>
new URL + view for adding to existing lists. FT passes
</commit_message>
<xml_diff>
--- a/TDD tips and notes.docx
+++ b/TDD tips and notes.docx
@@ -66,8 +66,20 @@
           <w:sz w:val="20"/>
           <w:szCs w:val="20"/>
         </w:rPr>
-        <w:t>python3 manage.py runserver</w:t>
-      </w:r>
+        <w:t xml:space="preserve">python3 manage.py </w:t>
+      </w:r>
+      <w:proofErr w:type="spellStart"/>
+      <w:r>
+        <w:rPr>
+          <w:rFonts w:ascii="Courier New" w:eastAsia="Times New Roman" w:hAnsi="Courier New" w:cs="Courier New"/>
+          <w:b/>
+          <w:bCs/>
+          <w:sz w:val="20"/>
+          <w:szCs w:val="20"/>
+        </w:rPr>
+        <w:t>runserver</w:t>
+      </w:r>
+      <w:proofErr w:type="spellEnd"/>
       <w:r>
         <w:rPr>
           <w:rFonts w:ascii="Times New Roman" w:eastAsia="Times New Roman" w:hAnsi="Times New Roman" w:cs="Times New Roman"/>
@@ -377,7 +389,20 @@
     <w:p/>
     <w:p>
       <w:r>
-        <w:t>{{ blahblah }} displays object as string</w:t>
+        <w:t>{</w:t>
+      </w:r>
+      <w:proofErr w:type="gramStart"/>
+      <w:r>
+        <w:t xml:space="preserve">{ </w:t>
+      </w:r>
+      <w:proofErr w:type="spellStart"/>
+      <w:r>
+        <w:t>blahblah</w:t>
+      </w:r>
+      <w:proofErr w:type="spellEnd"/>
+      <w:proofErr w:type="gramEnd"/>
+      <w:r>
+        <w:t xml:space="preserve"> }} displays object as string</w:t>
       </w:r>
     </w:p>
     <w:p/>
@@ -551,7 +576,25 @@
           <w:sz w:val="24"/>
           <w:szCs w:val="24"/>
         </w:rPr>
-        <w:t xml:space="preserve">Adding a test case with a new specific example for some existing code, to justify generalising the implementation (which may be a "cheat" until that point). </w:t>
+        <w:t xml:space="preserve">Adding a test case with a new specific example for some existing code, to justify </w:t>
+      </w:r>
+      <w:proofErr w:type="spellStart"/>
+      <w:r>
+        <w:rPr>
+          <w:rFonts w:ascii="Times New Roman" w:eastAsia="Times New Roman" w:hAnsi="Times New Roman" w:cs="Times New Roman"/>
+          <w:sz w:val="24"/>
+          <w:szCs w:val="24"/>
+        </w:rPr>
+        <w:t>generalising</w:t>
+      </w:r>
+      <w:proofErr w:type="spellEnd"/>
+      <w:r>
+        <w:rPr>
+          <w:rFonts w:ascii="Times New Roman" w:eastAsia="Times New Roman" w:hAnsi="Times New Roman" w:cs="Times New Roman"/>
+          <w:sz w:val="24"/>
+          <w:szCs w:val="24"/>
+        </w:rPr>
+        <w:t xml:space="preserve"> the implementation (which may be a "cheat" until that point). </w:t>
       </w:r>
     </w:p>
     <w:p>
@@ -588,7 +631,25 @@
           <w:sz w:val="24"/>
           <w:szCs w:val="24"/>
         </w:rPr>
-        <w:t xml:space="preserve">A rule of thumb for when to remove duplication from code. When two pieces of code look very similar, it often pays to wait until you see a third use case, so that you’re more sure about what part of the code really is the common, re-usable part to refactor out. </w:t>
+        <w:t xml:space="preserve">A rule of thumb for when to remove duplication from code. When two pieces of code look very similar, it often pays to wait until you see a third use case, so that you’re </w:t>
+      </w:r>
+      <w:proofErr w:type="gramStart"/>
+      <w:r>
+        <w:rPr>
+          <w:rFonts w:ascii="Times New Roman" w:eastAsia="Times New Roman" w:hAnsi="Times New Roman" w:cs="Times New Roman"/>
+          <w:sz w:val="24"/>
+          <w:szCs w:val="24"/>
+        </w:rPr>
+        <w:t>more sure</w:t>
+      </w:r>
+      <w:proofErr w:type="gramEnd"/>
+      <w:r>
+        <w:rPr>
+          <w:rFonts w:ascii="Times New Roman" w:eastAsia="Times New Roman" w:hAnsi="Times New Roman" w:cs="Times New Roman"/>
+          <w:sz w:val="24"/>
+          <w:szCs w:val="24"/>
+        </w:rPr>
+        <w:t xml:space="preserve"> about what part of the code really is the common, re-usable part to refactor out. </w:t>
       </w:r>
     </w:p>
     <w:p>
@@ -632,6 +693,50 @@
     <w:p>
       <w:r>
         <w:t>USE DOUBLE ## to indicate “meta comments” – comments about how the test is working, to distinguish from user story (that uses single hash)</w:t>
+      </w:r>
+    </w:p>
+    <w:p/>
+    <w:p>
+      <w:r>
+        <w:t xml:space="preserve">WHEN MODIFYING COLS IN Db – run python manage.py </w:t>
+      </w:r>
+      <w:proofErr w:type="spellStart"/>
+      <w:r>
+        <w:t>makemigrations</w:t>
+      </w:r>
+      <w:proofErr w:type="spellEnd"/>
+    </w:p>
+    <w:p>
+      <w:r>
+        <w:t>Use ‘pass’ in an empty model class</w:t>
+      </w:r>
+    </w:p>
+    <w:p/>
+    <w:p>
+      <w:r>
+        <w:t>When deleting migrations (/project/app/migrations/000x_blahblah.py), NEVER delete if migration has been committed to your VCS</w:t>
+      </w:r>
+    </w:p>
+    <w:p/>
+    <w:p>
+      <w:r>
+        <w:rPr>
+          <w:rStyle w:val="HTMLCode"/>
+          <w:rFonts w:eastAsiaTheme="minorHAnsi"/>
+        </w:rPr>
+        <w:t>.</w:t>
+      </w:r>
+      <w:proofErr w:type="spellStart"/>
+      <w:r>
+        <w:rPr>
+          <w:rStyle w:val="HTMLCode"/>
+          <w:rFonts w:eastAsiaTheme="minorHAnsi"/>
+        </w:rPr>
+        <w:t>item_set</w:t>
+      </w:r>
+      <w:proofErr w:type="spellEnd"/>
+      <w:r>
+        <w:t xml:space="preserve"> is called a "reverse lookup"—it’s one of Django’s incredibly useful bits of ORM that lets you look up an object’s related items from a different table…</w:t>
       </w:r>
       <w:bookmarkStart w:id="0" w:name="_GoBack"/>
       <w:bookmarkEnd w:id="0"/>

</xml_diff>

<commit_message>
first steps of FT for layout + styling
</commit_message>
<xml_diff>
--- a/TDD tips and notes.docx
+++ b/TDD tips and notes.docx
@@ -66,20 +66,8 @@
           <w:sz w:val="20"/>
           <w:szCs w:val="20"/>
         </w:rPr>
-        <w:t xml:space="preserve">python3 manage.py </w:t>
-      </w:r>
-      <w:proofErr w:type="spellStart"/>
-      <w:r>
-        <w:rPr>
-          <w:rFonts w:ascii="Courier New" w:eastAsia="Times New Roman" w:hAnsi="Courier New" w:cs="Courier New"/>
-          <w:b/>
-          <w:bCs/>
-          <w:sz w:val="20"/>
-          <w:szCs w:val="20"/>
-        </w:rPr>
-        <w:t>runserver</w:t>
-      </w:r>
-      <w:proofErr w:type="spellEnd"/>
+        <w:t>python3 manage.py runserver</w:t>
+      </w:r>
       <w:r>
         <w:rPr>
           <w:rFonts w:ascii="Times New Roman" w:eastAsia="Times New Roman" w:hAnsi="Times New Roman" w:cs="Times New Roman"/>
@@ -389,20 +377,7 @@
     <w:p/>
     <w:p>
       <w:r>
-        <w:t>{</w:t>
-      </w:r>
-      <w:proofErr w:type="gramStart"/>
-      <w:r>
-        <w:t xml:space="preserve">{ </w:t>
-      </w:r>
-      <w:proofErr w:type="spellStart"/>
-      <w:r>
-        <w:t>blahblah</w:t>
-      </w:r>
-      <w:proofErr w:type="spellEnd"/>
-      <w:proofErr w:type="gramEnd"/>
-      <w:r>
-        <w:t xml:space="preserve"> }} displays object as string</w:t>
+        <w:t>{{ blahblah }} displays object as string</w:t>
       </w:r>
     </w:p>
     <w:p/>
@@ -576,25 +551,7 @@
           <w:sz w:val="24"/>
           <w:szCs w:val="24"/>
         </w:rPr>
-        <w:t xml:space="preserve">Adding a test case with a new specific example for some existing code, to justify </w:t>
-      </w:r>
-      <w:proofErr w:type="spellStart"/>
-      <w:r>
-        <w:rPr>
-          <w:rFonts w:ascii="Times New Roman" w:eastAsia="Times New Roman" w:hAnsi="Times New Roman" w:cs="Times New Roman"/>
-          <w:sz w:val="24"/>
-          <w:szCs w:val="24"/>
-        </w:rPr>
-        <w:t>generalising</w:t>
-      </w:r>
-      <w:proofErr w:type="spellEnd"/>
-      <w:r>
-        <w:rPr>
-          <w:rFonts w:ascii="Times New Roman" w:eastAsia="Times New Roman" w:hAnsi="Times New Roman" w:cs="Times New Roman"/>
-          <w:sz w:val="24"/>
-          <w:szCs w:val="24"/>
-        </w:rPr>
-        <w:t xml:space="preserve"> the implementation (which may be a "cheat" until that point). </w:t>
+        <w:t xml:space="preserve">Adding a test case with a new specific example for some existing code, to justify generalising the implementation (which may be a "cheat" until that point). </w:t>
       </w:r>
     </w:p>
     <w:p>
@@ -631,25 +588,7 @@
           <w:sz w:val="24"/>
           <w:szCs w:val="24"/>
         </w:rPr>
-        <w:t xml:space="preserve">A rule of thumb for when to remove duplication from code. When two pieces of code look very similar, it often pays to wait until you see a third use case, so that you’re </w:t>
-      </w:r>
-      <w:proofErr w:type="gramStart"/>
-      <w:r>
-        <w:rPr>
-          <w:rFonts w:ascii="Times New Roman" w:eastAsia="Times New Roman" w:hAnsi="Times New Roman" w:cs="Times New Roman"/>
-          <w:sz w:val="24"/>
-          <w:szCs w:val="24"/>
-        </w:rPr>
-        <w:t>more sure</w:t>
-      </w:r>
-      <w:proofErr w:type="gramEnd"/>
-      <w:r>
-        <w:rPr>
-          <w:rFonts w:ascii="Times New Roman" w:eastAsia="Times New Roman" w:hAnsi="Times New Roman" w:cs="Times New Roman"/>
-          <w:sz w:val="24"/>
-          <w:szCs w:val="24"/>
-        </w:rPr>
-        <w:t xml:space="preserve"> about what part of the code really is the common, re-usable part to refactor out. </w:t>
+        <w:t xml:space="preserve">A rule of thumb for when to remove duplication from code. When two pieces of code look very similar, it often pays to wait until you see a third use case, so that you’re more sure about what part of the code really is the common, re-usable part to refactor out. </w:t>
       </w:r>
     </w:p>
     <w:p>
@@ -698,13 +637,8 @@
     <w:p/>
     <w:p>
       <w:r>
-        <w:t xml:space="preserve">WHEN MODIFYING COLS IN Db – run python manage.py </w:t>
-      </w:r>
-      <w:proofErr w:type="spellStart"/>
-      <w:r>
-        <w:t>makemigrations</w:t>
-      </w:r>
-      <w:proofErr w:type="spellEnd"/>
+        <w:t>WHEN MODIFYING COLS IN Db – run python manage.py makemigrations</w:t>
+      </w:r>
     </w:p>
     <w:p>
       <w:r>
@@ -724,19 +658,298 @@
           <w:rStyle w:val="HTMLCode"/>
           <w:rFonts w:eastAsiaTheme="minorHAnsi"/>
         </w:rPr>
-        <w:t>.</w:t>
-      </w:r>
-      <w:proofErr w:type="spellStart"/>
-      <w:r>
-        <w:rPr>
-          <w:rStyle w:val="HTMLCode"/>
-          <w:rFonts w:eastAsiaTheme="minorHAnsi"/>
-        </w:rPr>
-        <w:t>item_set</w:t>
-      </w:r>
-      <w:proofErr w:type="spellEnd"/>
+        <w:t>.item_set</w:t>
+      </w:r>
       <w:r>
         <w:t xml:space="preserve"> is called a "reverse lookup"—it’s one of Django’s incredibly useful bits of ORM that lets you look up an object’s related items from a different table…</w:t>
+      </w:r>
+    </w:p>
+    <w:p/>
+    <w:p>
+      <w:pPr>
+        <w:rPr>
+          <w:b/>
+        </w:rPr>
+      </w:pPr>
+      <w:r>
+        <w:rPr>
+          <w:b/>
+        </w:rPr>
+        <w:t>ALWAYS ALWAYS ALWAYS DO A COMMIT BEFORE</w:t>
+      </w:r>
+      <w:r>
+        <w:rPr>
+          <w:b/>
+        </w:rPr>
+        <w:t xml:space="preserve"> AND AFTER</w:t>
+      </w:r>
+      <w:r>
+        <w:rPr>
+          <w:b/>
+        </w:rPr>
+        <w:t xml:space="preserve"> REFACTORING</w:t>
+      </w:r>
+    </w:p>
+    <w:p>
+      <w:pPr>
+        <w:rPr>
+          <w:b/>
+        </w:rPr>
+      </w:pPr>
+    </w:p>
+    <w:p>
+      <w:r>
+        <w:t>Note- in refactoring section at end of chapter 6, need to add from lists import views to</w:t>
+      </w:r>
+    </w:p>
+    <w:p>
+      <w:pPr>
+        <w:tabs>
+          <w:tab w:val="left" w:pos="916"/>
+          <w:tab w:val="left" w:pos="1832"/>
+          <w:tab w:val="left" w:pos="2748"/>
+          <w:tab w:val="left" w:pos="3664"/>
+          <w:tab w:val="left" w:pos="4580"/>
+          <w:tab w:val="left" w:pos="5496"/>
+          <w:tab w:val="left" w:pos="6412"/>
+          <w:tab w:val="left" w:pos="7328"/>
+          <w:tab w:val="left" w:pos="8244"/>
+          <w:tab w:val="left" w:pos="9160"/>
+          <w:tab w:val="left" w:pos="10076"/>
+          <w:tab w:val="left" w:pos="10992"/>
+          <w:tab w:val="left" w:pos="11908"/>
+          <w:tab w:val="left" w:pos="12824"/>
+          <w:tab w:val="left" w:pos="13740"/>
+          <w:tab w:val="left" w:pos="14656"/>
+        </w:tabs>
+        <w:spacing w:after="0" w:line="240" w:lineRule="auto"/>
+        <w:rPr>
+          <w:rFonts w:ascii="Courier New" w:eastAsia="Times New Roman" w:hAnsi="Courier New" w:cs="Courier New"/>
+          <w:sz w:val="20"/>
+          <w:szCs w:val="20"/>
+        </w:rPr>
+      </w:pPr>
+      <w:r>
+        <w:rPr>
+          <w:rFonts w:ascii="Courier New" w:eastAsia="Times New Roman" w:hAnsi="Courier New" w:cs="Courier New"/>
+          <w:sz w:val="20"/>
+          <w:szCs w:val="20"/>
+        </w:rPr>
+        <w:t>from django.conf.urls import url</w:t>
+      </w:r>
+    </w:p>
+    <w:p>
+      <w:pPr>
+        <w:tabs>
+          <w:tab w:val="left" w:pos="916"/>
+          <w:tab w:val="left" w:pos="1832"/>
+          <w:tab w:val="left" w:pos="2748"/>
+          <w:tab w:val="left" w:pos="3664"/>
+          <w:tab w:val="left" w:pos="4580"/>
+          <w:tab w:val="left" w:pos="5496"/>
+          <w:tab w:val="left" w:pos="6412"/>
+          <w:tab w:val="left" w:pos="7328"/>
+          <w:tab w:val="left" w:pos="8244"/>
+          <w:tab w:val="left" w:pos="9160"/>
+          <w:tab w:val="left" w:pos="10076"/>
+          <w:tab w:val="left" w:pos="10992"/>
+          <w:tab w:val="left" w:pos="11908"/>
+          <w:tab w:val="left" w:pos="12824"/>
+          <w:tab w:val="left" w:pos="13740"/>
+          <w:tab w:val="left" w:pos="14656"/>
+        </w:tabs>
+        <w:spacing w:after="0" w:line="240" w:lineRule="auto"/>
+        <w:rPr>
+          <w:rFonts w:ascii="Courier New" w:eastAsia="Times New Roman" w:hAnsi="Courier New" w:cs="Courier New"/>
+          <w:sz w:val="20"/>
+          <w:szCs w:val="20"/>
+        </w:rPr>
+      </w:pPr>
+    </w:p>
+    <w:p>
+      <w:pPr>
+        <w:tabs>
+          <w:tab w:val="left" w:pos="916"/>
+          <w:tab w:val="left" w:pos="1832"/>
+          <w:tab w:val="left" w:pos="2748"/>
+          <w:tab w:val="left" w:pos="3664"/>
+          <w:tab w:val="left" w:pos="4580"/>
+          <w:tab w:val="left" w:pos="5496"/>
+          <w:tab w:val="left" w:pos="6412"/>
+          <w:tab w:val="left" w:pos="7328"/>
+          <w:tab w:val="left" w:pos="8244"/>
+          <w:tab w:val="left" w:pos="9160"/>
+          <w:tab w:val="left" w:pos="10076"/>
+          <w:tab w:val="left" w:pos="10992"/>
+          <w:tab w:val="left" w:pos="11908"/>
+          <w:tab w:val="left" w:pos="12824"/>
+          <w:tab w:val="left" w:pos="13740"/>
+          <w:tab w:val="left" w:pos="14656"/>
+        </w:tabs>
+        <w:spacing w:after="0" w:line="240" w:lineRule="auto"/>
+        <w:rPr>
+          <w:rFonts w:ascii="Courier New" w:eastAsia="Times New Roman" w:hAnsi="Courier New" w:cs="Courier New"/>
+          <w:sz w:val="20"/>
+          <w:szCs w:val="20"/>
+        </w:rPr>
+      </w:pPr>
+      <w:r>
+        <w:rPr>
+          <w:rFonts w:ascii="Courier New" w:eastAsia="Times New Roman" w:hAnsi="Courier New" w:cs="Courier New"/>
+          <w:sz w:val="20"/>
+          <w:szCs w:val="20"/>
+        </w:rPr>
+        <w:t>urlpatterns = [</w:t>
+      </w:r>
+    </w:p>
+    <w:p>
+      <w:pPr>
+        <w:tabs>
+          <w:tab w:val="left" w:pos="916"/>
+          <w:tab w:val="left" w:pos="1832"/>
+          <w:tab w:val="left" w:pos="2748"/>
+          <w:tab w:val="left" w:pos="3664"/>
+          <w:tab w:val="left" w:pos="4580"/>
+          <w:tab w:val="left" w:pos="5496"/>
+          <w:tab w:val="left" w:pos="6412"/>
+          <w:tab w:val="left" w:pos="7328"/>
+          <w:tab w:val="left" w:pos="8244"/>
+          <w:tab w:val="left" w:pos="9160"/>
+          <w:tab w:val="left" w:pos="10076"/>
+          <w:tab w:val="left" w:pos="10992"/>
+          <w:tab w:val="left" w:pos="11908"/>
+          <w:tab w:val="left" w:pos="12824"/>
+          <w:tab w:val="left" w:pos="13740"/>
+          <w:tab w:val="left" w:pos="14656"/>
+        </w:tabs>
+        <w:spacing w:after="0" w:line="240" w:lineRule="auto"/>
+        <w:rPr>
+          <w:rFonts w:ascii="Courier New" w:eastAsia="Times New Roman" w:hAnsi="Courier New" w:cs="Courier New"/>
+          <w:sz w:val="20"/>
+          <w:szCs w:val="20"/>
+        </w:rPr>
+      </w:pPr>
+      <w:r>
+        <w:rPr>
+          <w:rFonts w:ascii="Courier New" w:eastAsia="Times New Roman" w:hAnsi="Courier New" w:cs="Courier New"/>
+          <w:sz w:val="20"/>
+          <w:szCs w:val="20"/>
+        </w:rPr>
+        <w:t xml:space="preserve">    url(r'^new$', views.new_list, name='new_list'),</w:t>
+      </w:r>
+    </w:p>
+    <w:p>
+      <w:pPr>
+        <w:tabs>
+          <w:tab w:val="left" w:pos="916"/>
+          <w:tab w:val="left" w:pos="1832"/>
+          <w:tab w:val="left" w:pos="2748"/>
+          <w:tab w:val="left" w:pos="3664"/>
+          <w:tab w:val="left" w:pos="4580"/>
+          <w:tab w:val="left" w:pos="5496"/>
+          <w:tab w:val="left" w:pos="6412"/>
+          <w:tab w:val="left" w:pos="7328"/>
+          <w:tab w:val="left" w:pos="8244"/>
+          <w:tab w:val="left" w:pos="9160"/>
+          <w:tab w:val="left" w:pos="10076"/>
+          <w:tab w:val="left" w:pos="10992"/>
+          <w:tab w:val="left" w:pos="11908"/>
+          <w:tab w:val="left" w:pos="12824"/>
+          <w:tab w:val="left" w:pos="13740"/>
+          <w:tab w:val="left" w:pos="14656"/>
+        </w:tabs>
+        <w:spacing w:after="0" w:line="240" w:lineRule="auto"/>
+        <w:rPr>
+          <w:rFonts w:ascii="Courier New" w:eastAsia="Times New Roman" w:hAnsi="Courier New" w:cs="Courier New"/>
+          <w:sz w:val="20"/>
+          <w:szCs w:val="20"/>
+        </w:rPr>
+      </w:pPr>
+      <w:r>
+        <w:rPr>
+          <w:rFonts w:ascii="Courier New" w:eastAsia="Times New Roman" w:hAnsi="Courier New" w:cs="Courier New"/>
+          <w:sz w:val="20"/>
+          <w:szCs w:val="20"/>
+        </w:rPr>
+        <w:t xml:space="preserve">    url(r'^(\d+)/$', views.view_list, name='view_list'),</w:t>
+      </w:r>
+    </w:p>
+    <w:p>
+      <w:pPr>
+        <w:tabs>
+          <w:tab w:val="left" w:pos="916"/>
+          <w:tab w:val="left" w:pos="1832"/>
+          <w:tab w:val="left" w:pos="2748"/>
+          <w:tab w:val="left" w:pos="3664"/>
+          <w:tab w:val="left" w:pos="4580"/>
+          <w:tab w:val="left" w:pos="5496"/>
+          <w:tab w:val="left" w:pos="6412"/>
+          <w:tab w:val="left" w:pos="7328"/>
+          <w:tab w:val="left" w:pos="8244"/>
+          <w:tab w:val="left" w:pos="9160"/>
+          <w:tab w:val="left" w:pos="10076"/>
+          <w:tab w:val="left" w:pos="10992"/>
+          <w:tab w:val="left" w:pos="11908"/>
+          <w:tab w:val="left" w:pos="12824"/>
+          <w:tab w:val="left" w:pos="13740"/>
+          <w:tab w:val="left" w:pos="14656"/>
+        </w:tabs>
+        <w:spacing w:after="0" w:line="240" w:lineRule="auto"/>
+        <w:rPr>
+          <w:rFonts w:ascii="Courier New" w:eastAsia="Times New Roman" w:hAnsi="Courier New" w:cs="Courier New"/>
+          <w:sz w:val="20"/>
+          <w:szCs w:val="20"/>
+        </w:rPr>
+      </w:pPr>
+      <w:r>
+        <w:rPr>
+          <w:rFonts w:ascii="Courier New" w:eastAsia="Times New Roman" w:hAnsi="Courier New" w:cs="Courier New"/>
+          <w:sz w:val="20"/>
+          <w:szCs w:val="20"/>
+        </w:rPr>
+        <w:t xml:space="preserve">    url(r'^(\d+)/add_item$', views.add_item, name='add_item'),</w:t>
+      </w:r>
+    </w:p>
+    <w:p>
+      <w:pPr>
+        <w:tabs>
+          <w:tab w:val="left" w:pos="916"/>
+          <w:tab w:val="left" w:pos="1832"/>
+          <w:tab w:val="left" w:pos="2748"/>
+          <w:tab w:val="left" w:pos="3664"/>
+          <w:tab w:val="left" w:pos="4580"/>
+          <w:tab w:val="left" w:pos="5496"/>
+          <w:tab w:val="left" w:pos="6412"/>
+          <w:tab w:val="left" w:pos="7328"/>
+          <w:tab w:val="left" w:pos="8244"/>
+          <w:tab w:val="left" w:pos="9160"/>
+          <w:tab w:val="left" w:pos="10076"/>
+          <w:tab w:val="left" w:pos="10992"/>
+          <w:tab w:val="left" w:pos="11908"/>
+          <w:tab w:val="left" w:pos="12824"/>
+          <w:tab w:val="left" w:pos="13740"/>
+          <w:tab w:val="left" w:pos="14656"/>
+        </w:tabs>
+        <w:spacing w:after="0" w:line="240" w:lineRule="auto"/>
+        <w:rPr>
+          <w:rFonts w:ascii="Courier New" w:eastAsia="Times New Roman" w:hAnsi="Courier New" w:cs="Courier New"/>
+          <w:sz w:val="20"/>
+          <w:szCs w:val="20"/>
+        </w:rPr>
+      </w:pPr>
+      <w:r>
+        <w:rPr>
+          <w:rFonts w:ascii="Courier New" w:eastAsia="Times New Roman" w:hAnsi="Courier New" w:cs="Courier New"/>
+          <w:sz w:val="20"/>
+          <w:szCs w:val="20"/>
+        </w:rPr>
+        <w:t>]</w:t>
+      </w:r>
+    </w:p>
+    <w:p/>
+    <w:p>
+      <w:r>
+        <w:t>YAGNI – You ain’t gonna need it. Concept in feature design – only design features as they’re needed</w:t>
       </w:r>
       <w:bookmarkStart w:id="0" w:name="_GoBack"/>
       <w:bookmarkEnd w:id="0"/>
@@ -1311,6 +1524,54 @@
       <w:szCs w:val="20"/>
     </w:rPr>
   </w:style>
+  <w:style w:type="paragraph" w:styleId="HTMLPreformatted">
+    <w:name w:val="HTML Preformatted"/>
+    <w:basedOn w:val="Normal"/>
+    <w:link w:val="HTMLPreformattedChar"/>
+    <w:uiPriority w:val="99"/>
+    <w:semiHidden/>
+    <w:unhideWhenUsed/>
+    <w:rsid w:val="000318B3"/>
+    <w:pPr>
+      <w:tabs>
+        <w:tab w:val="left" w:pos="916"/>
+        <w:tab w:val="left" w:pos="1832"/>
+        <w:tab w:val="left" w:pos="2748"/>
+        <w:tab w:val="left" w:pos="3664"/>
+        <w:tab w:val="left" w:pos="4580"/>
+        <w:tab w:val="left" w:pos="5496"/>
+        <w:tab w:val="left" w:pos="6412"/>
+        <w:tab w:val="left" w:pos="7328"/>
+        <w:tab w:val="left" w:pos="8244"/>
+        <w:tab w:val="left" w:pos="9160"/>
+        <w:tab w:val="left" w:pos="10076"/>
+        <w:tab w:val="left" w:pos="10992"/>
+        <w:tab w:val="left" w:pos="11908"/>
+        <w:tab w:val="left" w:pos="12824"/>
+        <w:tab w:val="left" w:pos="13740"/>
+        <w:tab w:val="left" w:pos="14656"/>
+      </w:tabs>
+      <w:spacing w:after="0" w:line="240" w:lineRule="auto"/>
+    </w:pPr>
+    <w:rPr>
+      <w:rFonts w:ascii="Courier New" w:eastAsia="Times New Roman" w:hAnsi="Courier New" w:cs="Courier New"/>
+      <w:sz w:val="20"/>
+      <w:szCs w:val="20"/>
+    </w:rPr>
+  </w:style>
+  <w:style w:type="character" w:customStyle="1" w:styleId="HTMLPreformattedChar">
+    <w:name w:val="HTML Preformatted Char"/>
+    <w:basedOn w:val="DefaultParagraphFont"/>
+    <w:link w:val="HTMLPreformatted"/>
+    <w:uiPriority w:val="99"/>
+    <w:semiHidden/>
+    <w:rsid w:val="000318B3"/>
+    <w:rPr>
+      <w:rFonts w:ascii="Courier New" w:eastAsia="Times New Roman" w:hAnsi="Courier New" w:cs="Courier New"/>
+      <w:sz w:val="20"/>
+      <w:szCs w:val="20"/>
+    </w:rPr>
+  </w:style>
 </w:styles>
 </file>
 

</xml_diff>

<commit_message>
Hack FT runner to be able to test stating
</commit_message>
<xml_diff>
--- a/TDD tips and notes.docx
+++ b/TDD tips and notes.docx
@@ -66,8 +66,20 @@
           <w:sz w:val="20"/>
           <w:szCs w:val="20"/>
         </w:rPr>
-        <w:t>python3 manage.py runserver</w:t>
-      </w:r>
+        <w:t xml:space="preserve">python3 manage.py </w:t>
+      </w:r>
+      <w:proofErr w:type="spellStart"/>
+      <w:r>
+        <w:rPr>
+          <w:rFonts w:ascii="Courier New" w:eastAsia="Times New Roman" w:hAnsi="Courier New" w:cs="Courier New"/>
+          <w:b/>
+          <w:bCs/>
+          <w:sz w:val="20"/>
+          <w:szCs w:val="20"/>
+        </w:rPr>
+        <w:t>runserver</w:t>
+      </w:r>
+      <w:proofErr w:type="spellEnd"/>
       <w:r>
         <w:rPr>
           <w:rFonts w:ascii="Times New Roman" w:eastAsia="Times New Roman" w:hAnsi="Times New Roman" w:cs="Times New Roman"/>
@@ -377,7 +389,20 @@
     <w:p/>
     <w:p>
       <w:r>
-        <w:t>{{ blahblah }} displays object as string</w:t>
+        <w:t>{</w:t>
+      </w:r>
+      <w:proofErr w:type="gramStart"/>
+      <w:r>
+        <w:t xml:space="preserve">{ </w:t>
+      </w:r>
+      <w:proofErr w:type="spellStart"/>
+      <w:r>
+        <w:t>blahblah</w:t>
+      </w:r>
+      <w:proofErr w:type="spellEnd"/>
+      <w:proofErr w:type="gramEnd"/>
+      <w:r>
+        <w:t xml:space="preserve"> }} displays object as string</w:t>
       </w:r>
     </w:p>
     <w:p/>
@@ -551,7 +576,25 @@
           <w:sz w:val="24"/>
           <w:szCs w:val="24"/>
         </w:rPr>
-        <w:t xml:space="preserve">Adding a test case with a new specific example for some existing code, to justify generalising the implementation (which may be a "cheat" until that point). </w:t>
+        <w:t xml:space="preserve">Adding a test case with a new specific example for some existing code, to justify </w:t>
+      </w:r>
+      <w:proofErr w:type="spellStart"/>
+      <w:r>
+        <w:rPr>
+          <w:rFonts w:ascii="Times New Roman" w:eastAsia="Times New Roman" w:hAnsi="Times New Roman" w:cs="Times New Roman"/>
+          <w:sz w:val="24"/>
+          <w:szCs w:val="24"/>
+        </w:rPr>
+        <w:t>generalising</w:t>
+      </w:r>
+      <w:proofErr w:type="spellEnd"/>
+      <w:r>
+        <w:rPr>
+          <w:rFonts w:ascii="Times New Roman" w:eastAsia="Times New Roman" w:hAnsi="Times New Roman" w:cs="Times New Roman"/>
+          <w:sz w:val="24"/>
+          <w:szCs w:val="24"/>
+        </w:rPr>
+        <w:t xml:space="preserve"> the implementation (which may be a "cheat" until that point). </w:t>
       </w:r>
     </w:p>
     <w:p>
@@ -588,7 +631,25 @@
           <w:sz w:val="24"/>
           <w:szCs w:val="24"/>
         </w:rPr>
-        <w:t xml:space="preserve">A rule of thumb for when to remove duplication from code. When two pieces of code look very similar, it often pays to wait until you see a third use case, so that you’re more sure about what part of the code really is the common, re-usable part to refactor out. </w:t>
+        <w:t xml:space="preserve">A rule of thumb for when to remove duplication from code. When two pieces of code look very similar, it often pays to wait until you see a third use case, so that you’re </w:t>
+      </w:r>
+      <w:proofErr w:type="gramStart"/>
+      <w:r>
+        <w:rPr>
+          <w:rFonts w:ascii="Times New Roman" w:eastAsia="Times New Roman" w:hAnsi="Times New Roman" w:cs="Times New Roman"/>
+          <w:sz w:val="24"/>
+          <w:szCs w:val="24"/>
+        </w:rPr>
+        <w:t>more sure</w:t>
+      </w:r>
+      <w:proofErr w:type="gramEnd"/>
+      <w:r>
+        <w:rPr>
+          <w:rFonts w:ascii="Times New Roman" w:eastAsia="Times New Roman" w:hAnsi="Times New Roman" w:cs="Times New Roman"/>
+          <w:sz w:val="24"/>
+          <w:szCs w:val="24"/>
+        </w:rPr>
+        <w:t xml:space="preserve"> about what part of the code really is the common, re-usable part to refactor out. </w:t>
       </w:r>
     </w:p>
     <w:p>
@@ -637,8 +698,13 @@
     <w:p/>
     <w:p>
       <w:r>
-        <w:t>WHEN MODIFYING COLS IN Db – run python manage.py makemigrations</w:t>
-      </w:r>
+        <w:t xml:space="preserve">WHEN MODIFYING COLS IN Db – run python manage.py </w:t>
+      </w:r>
+      <w:proofErr w:type="spellStart"/>
+      <w:r>
+        <w:t>makemigrations</w:t>
+      </w:r>
+      <w:proofErr w:type="spellEnd"/>
     </w:p>
     <w:p>
       <w:r>
@@ -658,8 +724,17 @@
           <w:rStyle w:val="HTMLCode"/>
           <w:rFonts w:eastAsiaTheme="minorHAnsi"/>
         </w:rPr>
-        <w:t>.item_set</w:t>
-      </w:r>
+        <w:t>.</w:t>
+      </w:r>
+      <w:proofErr w:type="spellStart"/>
+      <w:r>
+        <w:rPr>
+          <w:rStyle w:val="HTMLCode"/>
+          <w:rFonts w:eastAsiaTheme="minorHAnsi"/>
+        </w:rPr>
+        <w:t>item_set</w:t>
+      </w:r>
+      <w:proofErr w:type="spellEnd"/>
       <w:r>
         <w:t xml:space="preserve"> is called a "reverse lookup"—it’s one of Django’s incredibly useful bits of ORM that lets you look up an object’s related items from a different table…</w:t>
       </w:r>
@@ -675,7 +750,35 @@
         <w:rPr>
           <w:b/>
         </w:rPr>
-        <w:t>ALWAYS ALWAYS ALWAYS DO A COMMIT BEFORE</w:t>
+        <w:t xml:space="preserve">ALWAYS </w:t>
+      </w:r>
+      <w:proofErr w:type="spellStart"/>
+      <w:r>
+        <w:rPr>
+          <w:b/>
+        </w:rPr>
+        <w:t>ALWAYS</w:t>
+      </w:r>
+      <w:proofErr w:type="spellEnd"/>
+      <w:r>
+        <w:rPr>
+          <w:b/>
+        </w:rPr>
+        <w:t xml:space="preserve"> </w:t>
+      </w:r>
+      <w:proofErr w:type="spellStart"/>
+      <w:r>
+        <w:rPr>
+          <w:b/>
+        </w:rPr>
+        <w:t>ALWAYS</w:t>
+      </w:r>
+      <w:proofErr w:type="spellEnd"/>
+      <w:r>
+        <w:rPr>
+          <w:b/>
+        </w:rPr>
+        <w:t xml:space="preserve"> DO A COMMIT BEFORE</w:t>
       </w:r>
       <w:r>
         <w:rPr>
@@ -729,14 +832,52 @@
           <w:szCs w:val="20"/>
         </w:rPr>
       </w:pPr>
-      <w:r>
-        <w:rPr>
-          <w:rFonts w:ascii="Courier New" w:eastAsia="Times New Roman" w:hAnsi="Courier New" w:cs="Courier New"/>
-          <w:sz w:val="20"/>
-          <w:szCs w:val="20"/>
-        </w:rPr>
-        <w:t>from django.conf.urls import url</w:t>
-      </w:r>
+      <w:proofErr w:type="gramStart"/>
+      <w:r>
+        <w:rPr>
+          <w:rFonts w:ascii="Courier New" w:eastAsia="Times New Roman" w:hAnsi="Courier New" w:cs="Courier New"/>
+          <w:sz w:val="20"/>
+          <w:szCs w:val="20"/>
+        </w:rPr>
+        <w:t>from</w:t>
+      </w:r>
+      <w:proofErr w:type="gramEnd"/>
+      <w:r>
+        <w:rPr>
+          <w:rFonts w:ascii="Courier New" w:eastAsia="Times New Roman" w:hAnsi="Courier New" w:cs="Courier New"/>
+          <w:sz w:val="20"/>
+          <w:szCs w:val="20"/>
+        </w:rPr>
+        <w:t xml:space="preserve"> </w:t>
+      </w:r>
+      <w:proofErr w:type="spellStart"/>
+      <w:r>
+        <w:rPr>
+          <w:rFonts w:ascii="Courier New" w:eastAsia="Times New Roman" w:hAnsi="Courier New" w:cs="Courier New"/>
+          <w:sz w:val="20"/>
+          <w:szCs w:val="20"/>
+        </w:rPr>
+        <w:t>django.conf.urls</w:t>
+      </w:r>
+      <w:proofErr w:type="spellEnd"/>
+      <w:r>
+        <w:rPr>
+          <w:rFonts w:ascii="Courier New" w:eastAsia="Times New Roman" w:hAnsi="Courier New" w:cs="Courier New"/>
+          <w:sz w:val="20"/>
+          <w:szCs w:val="20"/>
+        </w:rPr>
+        <w:t xml:space="preserve"> import </w:t>
+      </w:r>
+      <w:proofErr w:type="spellStart"/>
+      <w:r>
+        <w:rPr>
+          <w:rFonts w:ascii="Courier New" w:eastAsia="Times New Roman" w:hAnsi="Courier New" w:cs="Courier New"/>
+          <w:sz w:val="20"/>
+          <w:szCs w:val="20"/>
+        </w:rPr>
+        <w:t>url</w:t>
+      </w:r>
+      <w:proofErr w:type="spellEnd"/>
     </w:p>
     <w:p>
       <w:pPr>
@@ -793,13 +934,25 @@
           <w:szCs w:val="20"/>
         </w:rPr>
       </w:pPr>
-      <w:r>
-        <w:rPr>
-          <w:rFonts w:ascii="Courier New" w:eastAsia="Times New Roman" w:hAnsi="Courier New" w:cs="Courier New"/>
-          <w:sz w:val="20"/>
-          <w:szCs w:val="20"/>
-        </w:rPr>
-        <w:t>urlpatterns = [</w:t>
+      <w:proofErr w:type="spellStart"/>
+      <w:proofErr w:type="gramStart"/>
+      <w:r>
+        <w:rPr>
+          <w:rFonts w:ascii="Courier New" w:eastAsia="Times New Roman" w:hAnsi="Courier New" w:cs="Courier New"/>
+          <w:sz w:val="20"/>
+          <w:szCs w:val="20"/>
+        </w:rPr>
+        <w:t>urlpatterns</w:t>
+      </w:r>
+      <w:proofErr w:type="spellEnd"/>
+      <w:proofErr w:type="gramEnd"/>
+      <w:r>
+        <w:rPr>
+          <w:rFonts w:ascii="Courier New" w:eastAsia="Times New Roman" w:hAnsi="Courier New" w:cs="Courier New"/>
+          <w:sz w:val="20"/>
+          <w:szCs w:val="20"/>
+        </w:rPr>
+        <w:t xml:space="preserve"> = [</w:t>
       </w:r>
     </w:p>
     <w:p>
@@ -835,7 +988,81 @@
           <w:sz w:val="20"/>
           <w:szCs w:val="20"/>
         </w:rPr>
-        <w:t xml:space="preserve">    url(r'^new$', views.new_list, name='new_list'),</w:t>
+        <w:t xml:space="preserve">    </w:t>
+      </w:r>
+      <w:proofErr w:type="spellStart"/>
+      <w:proofErr w:type="gramStart"/>
+      <w:r>
+        <w:rPr>
+          <w:rFonts w:ascii="Courier New" w:eastAsia="Times New Roman" w:hAnsi="Courier New" w:cs="Courier New"/>
+          <w:sz w:val="20"/>
+          <w:szCs w:val="20"/>
+        </w:rPr>
+        <w:t>url</w:t>
+      </w:r>
+      <w:proofErr w:type="spellEnd"/>
+      <w:r>
+        <w:rPr>
+          <w:rFonts w:ascii="Courier New" w:eastAsia="Times New Roman" w:hAnsi="Courier New" w:cs="Courier New"/>
+          <w:sz w:val="20"/>
+          <w:szCs w:val="20"/>
+        </w:rPr>
+        <w:t>(</w:t>
+      </w:r>
+      <w:proofErr w:type="spellStart"/>
+      <w:proofErr w:type="gramEnd"/>
+      <w:r>
+        <w:rPr>
+          <w:rFonts w:ascii="Courier New" w:eastAsia="Times New Roman" w:hAnsi="Courier New" w:cs="Courier New"/>
+          <w:sz w:val="20"/>
+          <w:szCs w:val="20"/>
+        </w:rPr>
+        <w:t>r'^new</w:t>
+      </w:r>
+      <w:proofErr w:type="spellEnd"/>
+      <w:r>
+        <w:rPr>
+          <w:rFonts w:ascii="Courier New" w:eastAsia="Times New Roman" w:hAnsi="Courier New" w:cs="Courier New"/>
+          <w:sz w:val="20"/>
+          <w:szCs w:val="20"/>
+        </w:rPr>
+        <w:t xml:space="preserve">$', </w:t>
+      </w:r>
+      <w:proofErr w:type="spellStart"/>
+      <w:r>
+        <w:rPr>
+          <w:rFonts w:ascii="Courier New" w:eastAsia="Times New Roman" w:hAnsi="Courier New" w:cs="Courier New"/>
+          <w:sz w:val="20"/>
+          <w:szCs w:val="20"/>
+        </w:rPr>
+        <w:t>views.new_list</w:t>
+      </w:r>
+      <w:proofErr w:type="spellEnd"/>
+      <w:r>
+        <w:rPr>
+          <w:rFonts w:ascii="Courier New" w:eastAsia="Times New Roman" w:hAnsi="Courier New" w:cs="Courier New"/>
+          <w:sz w:val="20"/>
+          <w:szCs w:val="20"/>
+        </w:rPr>
+        <w:t>, name='</w:t>
+      </w:r>
+      <w:proofErr w:type="spellStart"/>
+      <w:r>
+        <w:rPr>
+          <w:rFonts w:ascii="Courier New" w:eastAsia="Times New Roman" w:hAnsi="Courier New" w:cs="Courier New"/>
+          <w:sz w:val="20"/>
+          <w:szCs w:val="20"/>
+        </w:rPr>
+        <w:t>new_list</w:t>
+      </w:r>
+      <w:proofErr w:type="spellEnd"/>
+      <w:r>
+        <w:rPr>
+          <w:rFonts w:ascii="Courier New" w:eastAsia="Times New Roman" w:hAnsi="Courier New" w:cs="Courier New"/>
+          <w:sz w:val="20"/>
+          <w:szCs w:val="20"/>
+        </w:rPr>
+        <w:t>'),</w:t>
       </w:r>
     </w:p>
     <w:p>
@@ -871,7 +1098,71 @@
           <w:sz w:val="20"/>
           <w:szCs w:val="20"/>
         </w:rPr>
-        <w:t xml:space="preserve">    url(r'^(\d+)/$', views.view_list, name='view_list'),</w:t>
+        <w:t xml:space="preserve">    </w:t>
+      </w:r>
+      <w:proofErr w:type="spellStart"/>
+      <w:proofErr w:type="gramStart"/>
+      <w:r>
+        <w:rPr>
+          <w:rFonts w:ascii="Courier New" w:eastAsia="Times New Roman" w:hAnsi="Courier New" w:cs="Courier New"/>
+          <w:sz w:val="20"/>
+          <w:szCs w:val="20"/>
+        </w:rPr>
+        <w:t>url</w:t>
+      </w:r>
+      <w:proofErr w:type="spellEnd"/>
+      <w:r>
+        <w:rPr>
+          <w:rFonts w:ascii="Courier New" w:eastAsia="Times New Roman" w:hAnsi="Courier New" w:cs="Courier New"/>
+          <w:sz w:val="20"/>
+          <w:szCs w:val="20"/>
+        </w:rPr>
+        <w:t>(</w:t>
+      </w:r>
+      <w:proofErr w:type="gramEnd"/>
+      <w:r>
+        <w:rPr>
+          <w:rFonts w:ascii="Courier New" w:eastAsia="Times New Roman" w:hAnsi="Courier New" w:cs="Courier New"/>
+          <w:sz w:val="20"/>
+          <w:szCs w:val="20"/>
+        </w:rPr>
+        <w:t xml:space="preserve">r'^(\d+)/$', </w:t>
+      </w:r>
+      <w:proofErr w:type="spellStart"/>
+      <w:r>
+        <w:rPr>
+          <w:rFonts w:ascii="Courier New" w:eastAsia="Times New Roman" w:hAnsi="Courier New" w:cs="Courier New"/>
+          <w:sz w:val="20"/>
+          <w:szCs w:val="20"/>
+        </w:rPr>
+        <w:t>views.view_list</w:t>
+      </w:r>
+      <w:proofErr w:type="spellEnd"/>
+      <w:r>
+        <w:rPr>
+          <w:rFonts w:ascii="Courier New" w:eastAsia="Times New Roman" w:hAnsi="Courier New" w:cs="Courier New"/>
+          <w:sz w:val="20"/>
+          <w:szCs w:val="20"/>
+        </w:rPr>
+        <w:t>, name='</w:t>
+      </w:r>
+      <w:proofErr w:type="spellStart"/>
+      <w:r>
+        <w:rPr>
+          <w:rFonts w:ascii="Courier New" w:eastAsia="Times New Roman" w:hAnsi="Courier New" w:cs="Courier New"/>
+          <w:sz w:val="20"/>
+          <w:szCs w:val="20"/>
+        </w:rPr>
+        <w:t>view_list</w:t>
+      </w:r>
+      <w:proofErr w:type="spellEnd"/>
+      <w:r>
+        <w:rPr>
+          <w:rFonts w:ascii="Courier New" w:eastAsia="Times New Roman" w:hAnsi="Courier New" w:cs="Courier New"/>
+          <w:sz w:val="20"/>
+          <w:szCs w:val="20"/>
+        </w:rPr>
+        <w:t>'),</w:t>
       </w:r>
     </w:p>
     <w:p>
@@ -907,7 +1198,89 @@
           <w:sz w:val="20"/>
           <w:szCs w:val="20"/>
         </w:rPr>
-        <w:t xml:space="preserve">    url(r'^(\d+)/add_item$', views.add_item, name='add_item'),</w:t>
+        <w:t xml:space="preserve">    </w:t>
+      </w:r>
+      <w:proofErr w:type="spellStart"/>
+      <w:proofErr w:type="gramStart"/>
+      <w:r>
+        <w:rPr>
+          <w:rFonts w:ascii="Courier New" w:eastAsia="Times New Roman" w:hAnsi="Courier New" w:cs="Courier New"/>
+          <w:sz w:val="20"/>
+          <w:szCs w:val="20"/>
+        </w:rPr>
+        <w:t>url</w:t>
+      </w:r>
+      <w:proofErr w:type="spellEnd"/>
+      <w:r>
+        <w:rPr>
+          <w:rFonts w:ascii="Courier New" w:eastAsia="Times New Roman" w:hAnsi="Courier New" w:cs="Courier New"/>
+          <w:sz w:val="20"/>
+          <w:szCs w:val="20"/>
+        </w:rPr>
+        <w:t>(</w:t>
+      </w:r>
+      <w:proofErr w:type="gramEnd"/>
+      <w:r>
+        <w:rPr>
+          <w:rFonts w:ascii="Courier New" w:eastAsia="Times New Roman" w:hAnsi="Courier New" w:cs="Courier New"/>
+          <w:sz w:val="20"/>
+          <w:szCs w:val="20"/>
+        </w:rPr>
+        <w:t>r'^(\d+)/</w:t>
+      </w:r>
+      <w:proofErr w:type="spellStart"/>
+      <w:r>
+        <w:rPr>
+          <w:rFonts w:ascii="Courier New" w:eastAsia="Times New Roman" w:hAnsi="Courier New" w:cs="Courier New"/>
+          <w:sz w:val="20"/>
+          <w:szCs w:val="20"/>
+        </w:rPr>
+        <w:t>add_item</w:t>
+      </w:r>
+      <w:proofErr w:type="spellEnd"/>
+      <w:r>
+        <w:rPr>
+          <w:rFonts w:ascii="Courier New" w:eastAsia="Times New Roman" w:hAnsi="Courier New" w:cs="Courier New"/>
+          <w:sz w:val="20"/>
+          <w:szCs w:val="20"/>
+        </w:rPr>
+        <w:t xml:space="preserve">$', </w:t>
+      </w:r>
+      <w:proofErr w:type="spellStart"/>
+      <w:r>
+        <w:rPr>
+          <w:rFonts w:ascii="Courier New" w:eastAsia="Times New Roman" w:hAnsi="Courier New" w:cs="Courier New"/>
+          <w:sz w:val="20"/>
+          <w:szCs w:val="20"/>
+        </w:rPr>
+        <w:t>views.add_item</w:t>
+      </w:r>
+      <w:proofErr w:type="spellEnd"/>
+      <w:r>
+        <w:rPr>
+          <w:rFonts w:ascii="Courier New" w:eastAsia="Times New Roman" w:hAnsi="Courier New" w:cs="Courier New"/>
+          <w:sz w:val="20"/>
+          <w:szCs w:val="20"/>
+        </w:rPr>
+        <w:t>, name='</w:t>
+      </w:r>
+      <w:proofErr w:type="spellStart"/>
+      <w:r>
+        <w:rPr>
+          <w:rFonts w:ascii="Courier New" w:eastAsia="Times New Roman" w:hAnsi="Courier New" w:cs="Courier New"/>
+          <w:sz w:val="20"/>
+          <w:szCs w:val="20"/>
+        </w:rPr>
+        <w:t>add_item</w:t>
+      </w:r>
+      <w:proofErr w:type="spellEnd"/>
+      <w:r>
+        <w:rPr>
+          <w:rFonts w:ascii="Courier New" w:eastAsia="Times New Roman" w:hAnsi="Courier New" w:cs="Courier New"/>
+          <w:sz w:val="20"/>
+          <w:szCs w:val="20"/>
+        </w:rPr>
+        <w:t>'),</w:t>
       </w:r>
     </w:p>
     <w:p>
@@ -949,7 +1322,59 @@
     <w:p/>
     <w:p>
       <w:r>
-        <w:t>YAGNI – You ain’t gonna need it. Concept in feature design – only design features as they’re needed</w:t>
+        <w:t xml:space="preserve">YAGNI – You </w:t>
+      </w:r>
+      <w:proofErr w:type="spellStart"/>
+      <w:r>
+        <w:t>ain’t</w:t>
+      </w:r>
+      <w:proofErr w:type="spellEnd"/>
+      <w:r>
+        <w:t xml:space="preserve"> </w:t>
+      </w:r>
+      <w:proofErr w:type="spellStart"/>
+      <w:r>
+        <w:t>gonna</w:t>
+      </w:r>
+      <w:proofErr w:type="spellEnd"/>
+      <w:r>
+        <w:t xml:space="preserve"> need it. Concept in feature design – only design features as they’re needed</w:t>
+      </w:r>
+    </w:p>
+    <w:p>
+      <w:r>
+        <w:lastRenderedPageBreak/>
+        <w:t>SEND THIS GUY A NOTE WITH YOUR URL WHEN YOUR SITE IS UP</w:t>
+      </w:r>
+    </w:p>
+    <w:p>
+      <w:r>
+        <w:t xml:space="preserve">Why not ping me a note once your site is live on the web, and send me the URL? It always gives me a warm and fuzzy feeling … </w:t>
+      </w:r>
+      <w:r>
+        <w:rPr>
+          <w:rStyle w:val="HTMLCode"/>
+          <w:rFonts w:eastAsiaTheme="minorHAnsi"/>
+        </w:rPr>
+        <w:t>&lt;</w:t>
+      </w:r>
+      <w:hyperlink r:id="rId7" w:history="1">
+        <w:r>
+          <w:rPr>
+            <w:rStyle w:val="Hyperlink"/>
+          </w:rPr>
+          <w:t>obeythetestinggoat@gmail.com</w:t>
+        </w:r>
+      </w:hyperlink>
+      <w:r>
+        <w:rPr>
+          <w:rStyle w:val="HTMLCode"/>
+          <w:rFonts w:eastAsiaTheme="minorHAnsi"/>
+        </w:rPr>
+        <w:t>&gt;</w:t>
+      </w:r>
+      <w:r>
+        <w:t>.</w:t>
       </w:r>
       <w:bookmarkStart w:id="0" w:name="_GoBack"/>
       <w:bookmarkEnd w:id="0"/>
@@ -1572,6 +1997,18 @@
       <w:szCs w:val="20"/>
     </w:rPr>
   </w:style>
+  <w:style w:type="character" w:styleId="Hyperlink">
+    <w:name w:val="Hyperlink"/>
+    <w:basedOn w:val="DefaultParagraphFont"/>
+    <w:uiPriority w:val="99"/>
+    <w:semiHidden/>
+    <w:unhideWhenUsed/>
+    <w:rsid w:val="00C51010"/>
+    <w:rPr>
+      <w:color w:val="0000FF"/>
+      <w:u w:val="single"/>
+    </w:rPr>
+  </w:style>
 </w:styles>
 </file>
 

</xml_diff>

<commit_message>
Change URL in FT to point to andybowling.com
</commit_message>
<xml_diff>
--- a/TDD tips and notes.docx
+++ b/TDD tips and notes.docx
@@ -66,20 +66,8 @@
           <w:sz w:val="20"/>
           <w:szCs w:val="20"/>
         </w:rPr>
-        <w:t xml:space="preserve">python3 manage.py </w:t>
-      </w:r>
-      <w:proofErr w:type="spellStart"/>
-      <w:r>
-        <w:rPr>
-          <w:rFonts w:ascii="Courier New" w:eastAsia="Times New Roman" w:hAnsi="Courier New" w:cs="Courier New"/>
-          <w:b/>
-          <w:bCs/>
-          <w:sz w:val="20"/>
-          <w:szCs w:val="20"/>
-        </w:rPr>
-        <w:t>runserver</w:t>
-      </w:r>
-      <w:proofErr w:type="spellEnd"/>
+        <w:t>python3 manage.py runserver</w:t>
+      </w:r>
       <w:r>
         <w:rPr>
           <w:rFonts w:ascii="Times New Roman" w:eastAsia="Times New Roman" w:hAnsi="Times New Roman" w:cs="Times New Roman"/>
@@ -389,20 +377,7 @@
     <w:p/>
     <w:p>
       <w:r>
-        <w:t>{</w:t>
-      </w:r>
-      <w:proofErr w:type="gramStart"/>
-      <w:r>
-        <w:t xml:space="preserve">{ </w:t>
-      </w:r>
-      <w:proofErr w:type="spellStart"/>
-      <w:r>
-        <w:t>blahblah</w:t>
-      </w:r>
-      <w:proofErr w:type="spellEnd"/>
-      <w:proofErr w:type="gramEnd"/>
-      <w:r>
-        <w:t xml:space="preserve"> }} displays object as string</w:t>
+        <w:t>{{ blahblah }} displays object as string</w:t>
       </w:r>
     </w:p>
     <w:p/>
@@ -576,25 +551,7 @@
           <w:sz w:val="24"/>
           <w:szCs w:val="24"/>
         </w:rPr>
-        <w:t xml:space="preserve">Adding a test case with a new specific example for some existing code, to justify </w:t>
-      </w:r>
-      <w:proofErr w:type="spellStart"/>
-      <w:r>
-        <w:rPr>
-          <w:rFonts w:ascii="Times New Roman" w:eastAsia="Times New Roman" w:hAnsi="Times New Roman" w:cs="Times New Roman"/>
-          <w:sz w:val="24"/>
-          <w:szCs w:val="24"/>
-        </w:rPr>
-        <w:t>generalising</w:t>
-      </w:r>
-      <w:proofErr w:type="spellEnd"/>
-      <w:r>
-        <w:rPr>
-          <w:rFonts w:ascii="Times New Roman" w:eastAsia="Times New Roman" w:hAnsi="Times New Roman" w:cs="Times New Roman"/>
-          <w:sz w:val="24"/>
-          <w:szCs w:val="24"/>
-        </w:rPr>
-        <w:t xml:space="preserve"> the implementation (which may be a "cheat" until that point). </w:t>
+        <w:t xml:space="preserve">Adding a test case with a new specific example for some existing code, to justify generalising the implementation (which may be a "cheat" until that point). </w:t>
       </w:r>
     </w:p>
     <w:p>
@@ -631,25 +588,7 @@
           <w:sz w:val="24"/>
           <w:szCs w:val="24"/>
         </w:rPr>
-        <w:t xml:space="preserve">A rule of thumb for when to remove duplication from code. When two pieces of code look very similar, it often pays to wait until you see a third use case, so that you’re </w:t>
-      </w:r>
-      <w:proofErr w:type="gramStart"/>
-      <w:r>
-        <w:rPr>
-          <w:rFonts w:ascii="Times New Roman" w:eastAsia="Times New Roman" w:hAnsi="Times New Roman" w:cs="Times New Roman"/>
-          <w:sz w:val="24"/>
-          <w:szCs w:val="24"/>
-        </w:rPr>
-        <w:t>more sure</w:t>
-      </w:r>
-      <w:proofErr w:type="gramEnd"/>
-      <w:r>
-        <w:rPr>
-          <w:rFonts w:ascii="Times New Roman" w:eastAsia="Times New Roman" w:hAnsi="Times New Roman" w:cs="Times New Roman"/>
-          <w:sz w:val="24"/>
-          <w:szCs w:val="24"/>
-        </w:rPr>
-        <w:t xml:space="preserve"> about what part of the code really is the common, re-usable part to refactor out. </w:t>
+        <w:t xml:space="preserve">A rule of thumb for when to remove duplication from code. When two pieces of code look very similar, it often pays to wait until you see a third use case, so that you’re more sure about what part of the code really is the common, re-usable part to refactor out. </w:t>
       </w:r>
     </w:p>
     <w:p>
@@ -698,13 +637,8 @@
     <w:p/>
     <w:p>
       <w:r>
-        <w:t xml:space="preserve">WHEN MODIFYING COLS IN Db – run python manage.py </w:t>
-      </w:r>
-      <w:proofErr w:type="spellStart"/>
-      <w:r>
-        <w:t>makemigrations</w:t>
-      </w:r>
-      <w:proofErr w:type="spellEnd"/>
+        <w:t>WHEN MODIFYING COLS IN Db – run python manage.py makemigrations</w:t>
+      </w:r>
     </w:p>
     <w:p>
       <w:r>
@@ -724,17 +658,8 @@
           <w:rStyle w:val="HTMLCode"/>
           <w:rFonts w:eastAsiaTheme="minorHAnsi"/>
         </w:rPr>
-        <w:t>.</w:t>
-      </w:r>
-      <w:proofErr w:type="spellStart"/>
-      <w:r>
-        <w:rPr>
-          <w:rStyle w:val="HTMLCode"/>
-          <w:rFonts w:eastAsiaTheme="minorHAnsi"/>
-        </w:rPr>
-        <w:t>item_set</w:t>
-      </w:r>
-      <w:proofErr w:type="spellEnd"/>
+        <w:t>.item_set</w:t>
+      </w:r>
       <w:r>
         <w:t xml:space="preserve"> is called a "reverse lookup"—it’s one of Django’s incredibly useful bits of ORM that lets you look up an object’s related items from a different table…</w:t>
       </w:r>
@@ -750,35 +675,7 @@
         <w:rPr>
           <w:b/>
         </w:rPr>
-        <w:t xml:space="preserve">ALWAYS </w:t>
-      </w:r>
-      <w:proofErr w:type="spellStart"/>
-      <w:r>
-        <w:rPr>
-          <w:b/>
-        </w:rPr>
-        <w:t>ALWAYS</w:t>
-      </w:r>
-      <w:proofErr w:type="spellEnd"/>
-      <w:r>
-        <w:rPr>
-          <w:b/>
-        </w:rPr>
-        <w:t xml:space="preserve"> </w:t>
-      </w:r>
-      <w:proofErr w:type="spellStart"/>
-      <w:r>
-        <w:rPr>
-          <w:b/>
-        </w:rPr>
-        <w:t>ALWAYS</w:t>
-      </w:r>
-      <w:proofErr w:type="spellEnd"/>
-      <w:r>
-        <w:rPr>
-          <w:b/>
-        </w:rPr>
-        <w:t xml:space="preserve"> DO A COMMIT BEFORE</w:t>
+        <w:t>ALWAYS ALWAYS ALWAYS DO A COMMIT BEFORE</w:t>
       </w:r>
       <w:r>
         <w:rPr>
@@ -832,52 +729,14 @@
           <w:szCs w:val="20"/>
         </w:rPr>
       </w:pPr>
-      <w:proofErr w:type="gramStart"/>
       <w:r>
         <w:rPr>
           <w:rFonts w:ascii="Courier New" w:eastAsia="Times New Roman" w:hAnsi="Courier New" w:cs="Courier New"/>
           <w:sz w:val="20"/>
           <w:szCs w:val="20"/>
         </w:rPr>
-        <w:t>from</w:t>
-      </w:r>
-      <w:proofErr w:type="gramEnd"/>
-      <w:r>
-        <w:rPr>
-          <w:rFonts w:ascii="Courier New" w:eastAsia="Times New Roman" w:hAnsi="Courier New" w:cs="Courier New"/>
-          <w:sz w:val="20"/>
-          <w:szCs w:val="20"/>
-        </w:rPr>
-        <w:t xml:space="preserve"> </w:t>
-      </w:r>
-      <w:proofErr w:type="spellStart"/>
-      <w:r>
-        <w:rPr>
-          <w:rFonts w:ascii="Courier New" w:eastAsia="Times New Roman" w:hAnsi="Courier New" w:cs="Courier New"/>
-          <w:sz w:val="20"/>
-          <w:szCs w:val="20"/>
-        </w:rPr>
-        <w:t>django.conf.urls</w:t>
-      </w:r>
-      <w:proofErr w:type="spellEnd"/>
-      <w:r>
-        <w:rPr>
-          <w:rFonts w:ascii="Courier New" w:eastAsia="Times New Roman" w:hAnsi="Courier New" w:cs="Courier New"/>
-          <w:sz w:val="20"/>
-          <w:szCs w:val="20"/>
-        </w:rPr>
-        <w:t xml:space="preserve"> import </w:t>
-      </w:r>
-      <w:proofErr w:type="spellStart"/>
-      <w:r>
-        <w:rPr>
-          <w:rFonts w:ascii="Courier New" w:eastAsia="Times New Roman" w:hAnsi="Courier New" w:cs="Courier New"/>
-          <w:sz w:val="20"/>
-          <w:szCs w:val="20"/>
-        </w:rPr>
-        <w:t>url</w:t>
-      </w:r>
-      <w:proofErr w:type="spellEnd"/>
+        <w:t>from django.conf.urls import url</w:t>
+      </w:r>
     </w:p>
     <w:p>
       <w:pPr>
@@ -934,25 +793,13 @@
           <w:szCs w:val="20"/>
         </w:rPr>
       </w:pPr>
-      <w:proofErr w:type="spellStart"/>
-      <w:proofErr w:type="gramStart"/>
       <w:r>
         <w:rPr>
           <w:rFonts w:ascii="Courier New" w:eastAsia="Times New Roman" w:hAnsi="Courier New" w:cs="Courier New"/>
           <w:sz w:val="20"/>
           <w:szCs w:val="20"/>
         </w:rPr>
-        <w:t>urlpatterns</w:t>
-      </w:r>
-      <w:proofErr w:type="spellEnd"/>
-      <w:proofErr w:type="gramEnd"/>
-      <w:r>
-        <w:rPr>
-          <w:rFonts w:ascii="Courier New" w:eastAsia="Times New Roman" w:hAnsi="Courier New" w:cs="Courier New"/>
-          <w:sz w:val="20"/>
-          <w:szCs w:val="20"/>
-        </w:rPr>
-        <w:t xml:space="preserve"> = [</w:t>
+        <w:t>urlpatterns = [</w:t>
       </w:r>
     </w:p>
     <w:p>
@@ -988,81 +835,7 @@
           <w:sz w:val="20"/>
           <w:szCs w:val="20"/>
         </w:rPr>
-        <w:t xml:space="preserve">    </w:t>
-      </w:r>
-      <w:proofErr w:type="spellStart"/>
-      <w:proofErr w:type="gramStart"/>
-      <w:r>
-        <w:rPr>
-          <w:rFonts w:ascii="Courier New" w:eastAsia="Times New Roman" w:hAnsi="Courier New" w:cs="Courier New"/>
-          <w:sz w:val="20"/>
-          <w:szCs w:val="20"/>
-        </w:rPr>
-        <w:t>url</w:t>
-      </w:r>
-      <w:proofErr w:type="spellEnd"/>
-      <w:r>
-        <w:rPr>
-          <w:rFonts w:ascii="Courier New" w:eastAsia="Times New Roman" w:hAnsi="Courier New" w:cs="Courier New"/>
-          <w:sz w:val="20"/>
-          <w:szCs w:val="20"/>
-        </w:rPr>
-        <w:t>(</w:t>
-      </w:r>
-      <w:proofErr w:type="spellStart"/>
-      <w:proofErr w:type="gramEnd"/>
-      <w:r>
-        <w:rPr>
-          <w:rFonts w:ascii="Courier New" w:eastAsia="Times New Roman" w:hAnsi="Courier New" w:cs="Courier New"/>
-          <w:sz w:val="20"/>
-          <w:szCs w:val="20"/>
-        </w:rPr>
-        <w:t>r'^new</w:t>
-      </w:r>
-      <w:proofErr w:type="spellEnd"/>
-      <w:r>
-        <w:rPr>
-          <w:rFonts w:ascii="Courier New" w:eastAsia="Times New Roman" w:hAnsi="Courier New" w:cs="Courier New"/>
-          <w:sz w:val="20"/>
-          <w:szCs w:val="20"/>
-        </w:rPr>
-        <w:t xml:space="preserve">$', </w:t>
-      </w:r>
-      <w:proofErr w:type="spellStart"/>
-      <w:r>
-        <w:rPr>
-          <w:rFonts w:ascii="Courier New" w:eastAsia="Times New Roman" w:hAnsi="Courier New" w:cs="Courier New"/>
-          <w:sz w:val="20"/>
-          <w:szCs w:val="20"/>
-        </w:rPr>
-        <w:t>views.new_list</w:t>
-      </w:r>
-      <w:proofErr w:type="spellEnd"/>
-      <w:r>
-        <w:rPr>
-          <w:rFonts w:ascii="Courier New" w:eastAsia="Times New Roman" w:hAnsi="Courier New" w:cs="Courier New"/>
-          <w:sz w:val="20"/>
-          <w:szCs w:val="20"/>
-        </w:rPr>
-        <w:t>, name='</w:t>
-      </w:r>
-      <w:proofErr w:type="spellStart"/>
-      <w:r>
-        <w:rPr>
-          <w:rFonts w:ascii="Courier New" w:eastAsia="Times New Roman" w:hAnsi="Courier New" w:cs="Courier New"/>
-          <w:sz w:val="20"/>
-          <w:szCs w:val="20"/>
-        </w:rPr>
-        <w:t>new_list</w:t>
-      </w:r>
-      <w:proofErr w:type="spellEnd"/>
-      <w:r>
-        <w:rPr>
-          <w:rFonts w:ascii="Courier New" w:eastAsia="Times New Roman" w:hAnsi="Courier New" w:cs="Courier New"/>
-          <w:sz w:val="20"/>
-          <w:szCs w:val="20"/>
-        </w:rPr>
-        <w:t>'),</w:t>
+        <w:t xml:space="preserve">    url(r'^new$', views.new_list, name='new_list'),</w:t>
       </w:r>
     </w:p>
     <w:p>
@@ -1098,71 +871,7 @@
           <w:sz w:val="20"/>
           <w:szCs w:val="20"/>
         </w:rPr>
-        <w:t xml:space="preserve">    </w:t>
-      </w:r>
-      <w:proofErr w:type="spellStart"/>
-      <w:proofErr w:type="gramStart"/>
-      <w:r>
-        <w:rPr>
-          <w:rFonts w:ascii="Courier New" w:eastAsia="Times New Roman" w:hAnsi="Courier New" w:cs="Courier New"/>
-          <w:sz w:val="20"/>
-          <w:szCs w:val="20"/>
-        </w:rPr>
-        <w:t>url</w:t>
-      </w:r>
-      <w:proofErr w:type="spellEnd"/>
-      <w:r>
-        <w:rPr>
-          <w:rFonts w:ascii="Courier New" w:eastAsia="Times New Roman" w:hAnsi="Courier New" w:cs="Courier New"/>
-          <w:sz w:val="20"/>
-          <w:szCs w:val="20"/>
-        </w:rPr>
-        <w:t>(</w:t>
-      </w:r>
-      <w:proofErr w:type="gramEnd"/>
-      <w:r>
-        <w:rPr>
-          <w:rFonts w:ascii="Courier New" w:eastAsia="Times New Roman" w:hAnsi="Courier New" w:cs="Courier New"/>
-          <w:sz w:val="20"/>
-          <w:szCs w:val="20"/>
-        </w:rPr>
-        <w:t xml:space="preserve">r'^(\d+)/$', </w:t>
-      </w:r>
-      <w:proofErr w:type="spellStart"/>
-      <w:r>
-        <w:rPr>
-          <w:rFonts w:ascii="Courier New" w:eastAsia="Times New Roman" w:hAnsi="Courier New" w:cs="Courier New"/>
-          <w:sz w:val="20"/>
-          <w:szCs w:val="20"/>
-        </w:rPr>
-        <w:t>views.view_list</w:t>
-      </w:r>
-      <w:proofErr w:type="spellEnd"/>
-      <w:r>
-        <w:rPr>
-          <w:rFonts w:ascii="Courier New" w:eastAsia="Times New Roman" w:hAnsi="Courier New" w:cs="Courier New"/>
-          <w:sz w:val="20"/>
-          <w:szCs w:val="20"/>
-        </w:rPr>
-        <w:t>, name='</w:t>
-      </w:r>
-      <w:proofErr w:type="spellStart"/>
-      <w:r>
-        <w:rPr>
-          <w:rFonts w:ascii="Courier New" w:eastAsia="Times New Roman" w:hAnsi="Courier New" w:cs="Courier New"/>
-          <w:sz w:val="20"/>
-          <w:szCs w:val="20"/>
-        </w:rPr>
-        <w:t>view_list</w:t>
-      </w:r>
-      <w:proofErr w:type="spellEnd"/>
-      <w:r>
-        <w:rPr>
-          <w:rFonts w:ascii="Courier New" w:eastAsia="Times New Roman" w:hAnsi="Courier New" w:cs="Courier New"/>
-          <w:sz w:val="20"/>
-          <w:szCs w:val="20"/>
-        </w:rPr>
-        <w:t>'),</w:t>
+        <w:t xml:space="preserve">    url(r'^(\d+)/$', views.view_list, name='view_list'),</w:t>
       </w:r>
     </w:p>
     <w:p>
@@ -1198,89 +907,7 @@
           <w:sz w:val="20"/>
           <w:szCs w:val="20"/>
         </w:rPr>
-        <w:t xml:space="preserve">    </w:t>
-      </w:r>
-      <w:proofErr w:type="spellStart"/>
-      <w:proofErr w:type="gramStart"/>
-      <w:r>
-        <w:rPr>
-          <w:rFonts w:ascii="Courier New" w:eastAsia="Times New Roman" w:hAnsi="Courier New" w:cs="Courier New"/>
-          <w:sz w:val="20"/>
-          <w:szCs w:val="20"/>
-        </w:rPr>
-        <w:t>url</w:t>
-      </w:r>
-      <w:proofErr w:type="spellEnd"/>
-      <w:r>
-        <w:rPr>
-          <w:rFonts w:ascii="Courier New" w:eastAsia="Times New Roman" w:hAnsi="Courier New" w:cs="Courier New"/>
-          <w:sz w:val="20"/>
-          <w:szCs w:val="20"/>
-        </w:rPr>
-        <w:t>(</w:t>
-      </w:r>
-      <w:proofErr w:type="gramEnd"/>
-      <w:r>
-        <w:rPr>
-          <w:rFonts w:ascii="Courier New" w:eastAsia="Times New Roman" w:hAnsi="Courier New" w:cs="Courier New"/>
-          <w:sz w:val="20"/>
-          <w:szCs w:val="20"/>
-        </w:rPr>
-        <w:t>r'^(\d+)/</w:t>
-      </w:r>
-      <w:proofErr w:type="spellStart"/>
-      <w:r>
-        <w:rPr>
-          <w:rFonts w:ascii="Courier New" w:eastAsia="Times New Roman" w:hAnsi="Courier New" w:cs="Courier New"/>
-          <w:sz w:val="20"/>
-          <w:szCs w:val="20"/>
-        </w:rPr>
-        <w:t>add_item</w:t>
-      </w:r>
-      <w:proofErr w:type="spellEnd"/>
-      <w:r>
-        <w:rPr>
-          <w:rFonts w:ascii="Courier New" w:eastAsia="Times New Roman" w:hAnsi="Courier New" w:cs="Courier New"/>
-          <w:sz w:val="20"/>
-          <w:szCs w:val="20"/>
-        </w:rPr>
-        <w:t xml:space="preserve">$', </w:t>
-      </w:r>
-      <w:proofErr w:type="spellStart"/>
-      <w:r>
-        <w:rPr>
-          <w:rFonts w:ascii="Courier New" w:eastAsia="Times New Roman" w:hAnsi="Courier New" w:cs="Courier New"/>
-          <w:sz w:val="20"/>
-          <w:szCs w:val="20"/>
-        </w:rPr>
-        <w:t>views.add_item</w:t>
-      </w:r>
-      <w:proofErr w:type="spellEnd"/>
-      <w:r>
-        <w:rPr>
-          <w:rFonts w:ascii="Courier New" w:eastAsia="Times New Roman" w:hAnsi="Courier New" w:cs="Courier New"/>
-          <w:sz w:val="20"/>
-          <w:szCs w:val="20"/>
-        </w:rPr>
-        <w:t>, name='</w:t>
-      </w:r>
-      <w:proofErr w:type="spellStart"/>
-      <w:r>
-        <w:rPr>
-          <w:rFonts w:ascii="Courier New" w:eastAsia="Times New Roman" w:hAnsi="Courier New" w:cs="Courier New"/>
-          <w:sz w:val="20"/>
-          <w:szCs w:val="20"/>
-        </w:rPr>
-        <w:t>add_item</w:t>
-      </w:r>
-      <w:proofErr w:type="spellEnd"/>
-      <w:r>
-        <w:rPr>
-          <w:rFonts w:ascii="Courier New" w:eastAsia="Times New Roman" w:hAnsi="Courier New" w:cs="Courier New"/>
-          <w:sz w:val="20"/>
-          <w:szCs w:val="20"/>
-        </w:rPr>
-        <w:t>'),</w:t>
+        <w:t xml:space="preserve">    url(r'^(\d+)/add_item$', views.add_item, name='add_item'),</w:t>
       </w:r>
     </w:p>
     <w:p>
@@ -1322,23 +949,7 @@
     <w:p/>
     <w:p>
       <w:r>
-        <w:t xml:space="preserve">YAGNI – You </w:t>
-      </w:r>
-      <w:proofErr w:type="spellStart"/>
-      <w:r>
-        <w:t>ain’t</w:t>
-      </w:r>
-      <w:proofErr w:type="spellEnd"/>
-      <w:r>
-        <w:t xml:space="preserve"> </w:t>
-      </w:r>
-      <w:proofErr w:type="spellStart"/>
-      <w:r>
-        <w:t>gonna</w:t>
-      </w:r>
-      <w:proofErr w:type="spellEnd"/>
-      <w:r>
-        <w:t xml:space="preserve"> need it. Concept in feature design – only design features as they’re needed</w:t>
+        <w:t>YAGNI – You ain’t gonna need it. Concept in feature design – only design features as they’re needed</w:t>
       </w:r>
     </w:p>
     <w:p>

</xml_diff>